<commit_message>
added future climate simulations
</commit_message>
<xml_diff>
--- a/Documentation/RColSim_User_Manual.docx
+++ b/Documentation/RColSim_User_Manual.docx
@@ -1478,16 +1478,28 @@
       </w:r>
       <w:proofErr w:type="spellEnd"/>
       <w:r>
-        <w:t xml:space="preserve"> code is </w:t>
-      </w:r>
-      <w:r>
-        <w:t>stored in a GitHub repository.</w:t>
+        <w:t xml:space="preserve"> code </w:t>
+      </w:r>
+      <w:r>
+        <w:t xml:space="preserve">and </w:t>
+      </w:r>
+      <w:r>
+        <w:t>directories can be downloaded from GitHub</w:t>
+      </w:r>
+      <w:r>
+        <w:t>.</w:t>
+      </w:r>
+      <w:r>
+        <w:t xml:space="preserve"> There are two primary methods to </w:t>
+      </w:r>
+      <w:r>
+        <w:t>download a GitHub repository. The first is to</w:t>
       </w:r>
       <w:r>
         <w:t xml:space="preserve"> </w:t>
       </w:r>
       <w:r>
-        <w:t xml:space="preserve">The following are instructions for cloning a GitHub repository </w:t>
+        <w:t xml:space="preserve">clone the repository </w:t>
       </w:r>
       <w:r>
         <w:t xml:space="preserve">using Git </w:t>
@@ -1495,25 +1507,40 @@
       <w:r>
         <w:t>(</w:t>
       </w:r>
-      <w:r>
-        <w:t>https://git-scm.com/downloads</w:t>
-      </w:r>
+      <w:hyperlink r:id="rId9" w:history="1">
+        <w:r>
+          <w:rPr>
+            <w:rStyle w:val="Hyperlink"/>
+          </w:rPr>
+          <w:t>https://git-scm.com/downloads</w:t>
+        </w:r>
+      </w:hyperlink>
       <w:r>
         <w:t>)</w:t>
       </w:r>
       <w:r>
         <w:t>.</w:t>
       </w:r>
-    </w:p>
-    <w:p>
-      <w:r>
-        <w:t>First, create a directory where the code will be stored</w:t>
+      <w:r>
+        <w:t xml:space="preserve"> </w:t>
+      </w:r>
+    </w:p>
+    <w:p/>
+    <w:p>
+      <w:r>
+        <w:t>Open the Git terminal. Now</w:t>
+      </w:r>
+      <w:r>
+        <w:t xml:space="preserve">, </w:t>
+      </w:r>
+      <w:r>
+        <w:t>create a directory where the code will be stored</w:t>
+      </w:r>
+      <w:r>
+        <w:t>, and change into that directory</w:t>
       </w:r>
       <w:r>
         <w:t>.</w:t>
-      </w:r>
-      <w:r>
-        <w:t xml:space="preserve"> </w:t>
       </w:r>
     </w:p>
     <w:p/>
@@ -1635,7 +1662,6 @@
     </w:p>
     <w:p>
       <w:r>
-        <w:lastRenderedPageBreak/>
         <w:t xml:space="preserve">Now clone the </w:t>
       </w:r>
       <w:r>
@@ -1656,6 +1682,7 @@
         <w:adjustRightInd w:val="0"/>
         <w:ind w:firstLine="720"/>
         <w:rPr>
+          <w:rStyle w:val="Hyperlink"/>
           <w:rFonts w:ascii="Lucida Console" w:hAnsi="Lucida Console" w:cs="Lucida Console"/>
           <w:sz w:val="20"/>
           <w:szCs w:val="20"/>
@@ -1677,7 +1704,7 @@
         </w:rPr>
         <w:t xml:space="preserve">git clone </w:t>
       </w:r>
-      <w:hyperlink r:id="rId9" w:history="1">
+      <w:hyperlink r:id="rId10" w:history="1">
         <w:r>
           <w:rPr>
             <w:rStyle w:val="Hyperlink"/>
@@ -1688,6 +1715,45 @@
           <w:t>https://github.com/myourek/RColSimV1.git</w:t>
         </w:r>
       </w:hyperlink>
+    </w:p>
+    <w:p>
+      <w:pPr>
+        <w:autoSpaceDE w:val="0"/>
+        <w:autoSpaceDN w:val="0"/>
+        <w:adjustRightInd w:val="0"/>
+        <w:rPr>
+          <w:rStyle w:val="Hyperlink"/>
+          <w:rFonts w:ascii="Lucida Console" w:hAnsi="Lucida Console" w:cs="Lucida Console"/>
+          <w:sz w:val="20"/>
+          <w:szCs w:val="20"/>
+        </w:rPr>
+      </w:pPr>
+    </w:p>
+    <w:p>
+      <w:pPr>
+        <w:autoSpaceDE w:val="0"/>
+        <w:autoSpaceDN w:val="0"/>
+        <w:adjustRightInd w:val="0"/>
+        <w:rPr>
+          <w:rFonts w:ascii="Lucida Console" w:hAnsi="Lucida Console" w:cs="Lucida Console"/>
+          <w:sz w:val="20"/>
+          <w:szCs w:val="20"/>
+        </w:rPr>
+      </w:pPr>
+      <w:r>
+        <w:t xml:space="preserve">Alternatively, the repository can be downloaded using a browser. Go to the following URL: </w:t>
+      </w:r>
+      <w:hyperlink r:id="rId11" w:history="1">
+        <w:r>
+          <w:rPr>
+            <w:rStyle w:val="Hyperlink"/>
+          </w:rPr>
+          <w:t>https://github.com/myourek/RColSimV1</w:t>
+        </w:r>
+      </w:hyperlink>
+      <w:r>
+        <w:t>. Click on the green ‘&lt;&gt; Code’ tab, then click on ‘Download Zip’.</w:t>
+      </w:r>
     </w:p>
     <w:p>
       <w:pPr>
@@ -2791,7 +2857,7 @@
                     <pic:cNvPicPr/>
                   </pic:nvPicPr>
                   <pic:blipFill rotWithShape="1">
-                    <a:blip r:embed="rId10"/>
+                    <a:blip r:embed="rId12"/>
                     <a:srcRect l="48845" t="18257" r="40346" b="40906"/>
                     <a:stretch/>
                   </pic:blipFill>
@@ -2879,11 +2945,44 @@
       </w:r>
       <w:bookmarkEnd w:id="3"/>
     </w:p>
-    <w:p/>
-    <w:p>
-      <w:pPr>
-        <w:ind w:firstLine="720"/>
-      </w:pPr>
+    <w:p>
+      <w:r>
+        <w:tab/>
+        <w:t xml:space="preserve">The </w:t>
+      </w:r>
+      <w:proofErr w:type="spellStart"/>
+      <w:r>
+        <w:t>RColSim</w:t>
+      </w:r>
+      <w:proofErr w:type="spellEnd"/>
+      <w:r>
+        <w:t xml:space="preserve"> model </w:t>
+      </w:r>
+      <w:r>
+        <w:t xml:space="preserve">runs as a sequence of scripts </w:t>
+      </w:r>
+      <w:r>
+        <w:t xml:space="preserve">written in R programming language. </w:t>
+      </w:r>
+      <w:r>
+        <w:t>The R application is required to execute these scripts</w:t>
+      </w:r>
+      <w:r>
+        <w:t xml:space="preserve"> and is free to download at </w:t>
+      </w:r>
+      <w:hyperlink r:id="rId13" w:history="1">
+        <w:r>
+          <w:rPr>
+            <w:rStyle w:val="Hyperlink"/>
+          </w:rPr>
+          <w:t>https://www.r-project.org/</w:t>
+        </w:r>
+      </w:hyperlink>
+      <w:r>
+        <w:t>.</w:t>
+      </w:r>
+    </w:p>
+    <w:p>
       <w:r>
         <w:t xml:space="preserve">The </w:t>
       </w:r>
@@ -3007,6 +3106,34 @@
       <w:proofErr w:type="gramEnd"/>
       <w:r>
         <w:t xml:space="preserve">() function. </w:t>
+      </w:r>
+      <w:r>
+        <w:t xml:space="preserve">To </w:t>
+      </w:r>
+      <w:r>
+        <w:t xml:space="preserve">install the </w:t>
+      </w:r>
+      <w:proofErr w:type="spellStart"/>
+      <w:r>
+        <w:rPr>
+          <w:i/>
+          <w:iCs/>
+        </w:rPr>
+        <w:t>xts</w:t>
+      </w:r>
+      <w:proofErr w:type="spellEnd"/>
+      <w:r>
+        <w:rPr>
+          <w:i/>
+          <w:iCs/>
+        </w:rPr>
+        <w:t xml:space="preserve"> </w:t>
+      </w:r>
+      <w:r>
+        <w:t xml:space="preserve">package, begin an R session </w:t>
+      </w:r>
+      <w:r>
+        <w:t>and type:</w:t>
       </w:r>
     </w:p>
     <w:p>
@@ -3073,8 +3200,8 @@
       <w:pPr>
         <w:rPr>
           <w:rFonts w:ascii="Lucida Console" w:hAnsi="Lucida Console"/>
-          <w:sz w:val="18"/>
-          <w:szCs w:val="18"/>
+          <w:sz w:val="20"/>
+          <w:szCs w:val="20"/>
         </w:rPr>
       </w:pPr>
     </w:p>
@@ -3085,7 +3212,16 @@
         </w:rPr>
       </w:pPr>
       <w:r>
-        <w:t xml:space="preserve"> </w:t>
+        <w:rPr>
+          <w:rFonts w:cstheme="minorHAnsi"/>
+        </w:rPr>
+        <w:t>Packages need only to be installed once</w:t>
+      </w:r>
+      <w:r>
+        <w:rPr>
+          <w:rFonts w:cstheme="minorHAnsi"/>
+        </w:rPr>
+        <w:t xml:space="preserve">; however, they need to be loaded into the R environment at the beginning of each session. </w:t>
       </w:r>
       <w:r>
         <w:t xml:space="preserve">The </w:t>
@@ -3124,1050 +3260,1749 @@
       </w:r>
       <w:r>
         <w:rPr>
+          <w:rFonts w:cstheme="minorHAnsi"/>
+          <w:sz w:val="20"/>
+          <w:szCs w:val="20"/>
+        </w:rPr>
+        <w:t xml:space="preserve">, </w:t>
+      </w:r>
+      <w:r>
+        <w:rPr>
+          <w:rFonts w:cstheme="minorHAnsi"/>
+        </w:rPr>
+        <w:t>at the beginning of the R</w:t>
+      </w:r>
+      <w:r>
+        <w:rPr>
+          <w:rFonts w:cstheme="minorHAnsi"/>
+        </w:rPr>
+        <w:t xml:space="preserve"> </w:t>
+      </w:r>
+      <w:r>
+        <w:rPr>
+          <w:rFonts w:cstheme="minorHAnsi"/>
+        </w:rPr>
+        <w:t xml:space="preserve">scripts </w:t>
+      </w:r>
+      <w:r>
+        <w:rPr>
+          <w:rFonts w:cstheme="minorHAnsi"/>
+        </w:rPr>
+        <w:t>does this.</w:t>
+      </w:r>
+      <w:r>
+        <w:rPr>
+          <w:rFonts w:cstheme="minorHAnsi"/>
+        </w:rPr>
+        <w:t xml:space="preserve"> </w:t>
+      </w:r>
+    </w:p>
+    <w:p/>
+    <w:p>
+      <w:pPr>
+        <w:pStyle w:val="Heading2"/>
+      </w:pPr>
+      <w:bookmarkStart w:id="4" w:name="_Toc156239337"/>
+      <w:r>
+        <w:t xml:space="preserve">2.1. Running </w:t>
+      </w:r>
+      <w:proofErr w:type="spellStart"/>
+      <w:r>
+        <w:t>RColSim</w:t>
+      </w:r>
+      <w:proofErr w:type="spellEnd"/>
+      <w:r>
+        <w:t xml:space="preserve"> </w:t>
+      </w:r>
+      <w:bookmarkEnd w:id="4"/>
+      <w:r>
+        <w:t>on a desktop or laptop computer</w:t>
+      </w:r>
+    </w:p>
+    <w:p/>
+    <w:p>
+      <w:r>
+        <w:t xml:space="preserve">When working in R, </w:t>
+      </w:r>
+      <w:r>
+        <w:t xml:space="preserve">RStudio provides a convenient </w:t>
+      </w:r>
+      <w:r>
+        <w:t>user interface for</w:t>
+      </w:r>
+      <w:r>
+        <w:t xml:space="preserve"> editing scripts, executing code, </w:t>
+      </w:r>
+      <w:r>
+        <w:t xml:space="preserve">visualizing plots, </w:t>
+      </w:r>
+      <w:r>
+        <w:t xml:space="preserve">navigating files, </w:t>
+      </w:r>
+      <w:r>
+        <w:t xml:space="preserve">and </w:t>
+      </w:r>
+      <w:r>
+        <w:t xml:space="preserve">performing many other tasks. </w:t>
+      </w:r>
+      <w:r>
+        <w:t xml:space="preserve">It can be downloaded here: </w:t>
+      </w:r>
+      <w:r>
+        <w:t>https://posit.co/download/rstudio-desktop/</w:t>
+      </w:r>
+      <w:r>
+        <w:t>.</w:t>
+      </w:r>
+    </w:p>
+    <w:p>
+      <w:pPr>
+        <w:ind w:firstLine="720"/>
+      </w:pPr>
+      <w:r>
+        <w:t xml:space="preserve">The </w:t>
+      </w:r>
+      <w:proofErr w:type="spellStart"/>
+      <w:r>
+        <w:t>RColSim</w:t>
+      </w:r>
+      <w:proofErr w:type="spellEnd"/>
+      <w:r>
+        <w:t xml:space="preserve"> program architecture is illustrated in Fig.2. </w:t>
+      </w:r>
+      <w:r>
+        <w:t xml:space="preserve">There are three R scripts that need to be executed. </w:t>
+      </w:r>
+      <w:r>
+        <w:t>The first script</w:t>
+      </w:r>
+      <w:r>
+        <w:t xml:space="preserve"> converts the monthly, bias-corrected VIC flows and daily water demands to weekly natural streamflow and weekly water demands, adjusted for curtailment. The second script in the workflow takes the output from </w:t>
+      </w:r>
+      <w:proofErr w:type="spellStart"/>
+      <w:r>
+        <w:rPr>
+          <w:i/>
+          <w:iCs/>
+        </w:rPr>
+        <w:t>supply_</w:t>
+      </w:r>
+      <w:proofErr w:type="gramStart"/>
+      <w:r>
+        <w:rPr>
+          <w:i/>
+          <w:iCs/>
+        </w:rPr>
+        <w:t>demand.R</w:t>
+      </w:r>
+      <w:proofErr w:type="spellEnd"/>
+      <w:proofErr w:type="gramEnd"/>
+      <w:r>
+        <w:t xml:space="preserve">, combined with rule curve data from the </w:t>
+      </w:r>
+      <w:proofErr w:type="spellStart"/>
+      <w:r>
+        <w:rPr>
+          <w:i/>
+          <w:iCs/>
+        </w:rPr>
+        <w:lastRenderedPageBreak/>
+        <w:t>default_rule_curves</w:t>
+      </w:r>
+      <w:proofErr w:type="spellEnd"/>
+      <w:r>
+        <w:rPr>
+          <w:i/>
+          <w:iCs/>
+        </w:rPr>
+        <w:t xml:space="preserve"> </w:t>
+      </w:r>
+      <w:r>
+        <w:t xml:space="preserve">subdirectory, and creates the global input and </w:t>
+      </w:r>
+      <w:proofErr w:type="spellStart"/>
+      <w:r>
+        <w:t>RColSim</w:t>
+      </w:r>
+      <w:proofErr w:type="spellEnd"/>
+      <w:r>
+        <w:t xml:space="preserve"> input file. The third and final step in the workflow is the main </w:t>
+      </w:r>
+      <w:proofErr w:type="spellStart"/>
+      <w:r>
+        <w:t>RColSim</w:t>
+      </w:r>
+      <w:proofErr w:type="spellEnd"/>
+      <w:r>
+        <w:t xml:space="preserve"> program, which simulates reservoir operation.</w:t>
+      </w:r>
+    </w:p>
+    <w:p>
+      <w:pPr>
+        <w:ind w:firstLine="720"/>
+      </w:pPr>
+      <w:r>
+        <w:t xml:space="preserve">The </w:t>
+      </w:r>
+      <w:r>
+        <w:t>program takes command line arguments</w:t>
+      </w:r>
+      <w:r>
+        <w:t>, so it should be run from the command line</w:t>
+      </w:r>
+      <w:r>
+        <w:t>.</w:t>
+      </w:r>
+      <w:r>
+        <w:t xml:space="preserve"> If you are ru</w:t>
+      </w:r>
+      <w:r>
+        <w:t>nning in RStudio, click on the “Terminal” tab</w:t>
+      </w:r>
+      <w:r>
+        <w:t>.</w:t>
+      </w:r>
+      <w:r>
+        <w:t xml:space="preserve"> </w:t>
+      </w:r>
+      <w:r>
+        <w:t>The forcing data set for this example is called “</w:t>
+      </w:r>
+      <w:proofErr w:type="spellStart"/>
+      <w:r>
+        <w:t>Historical_baseline</w:t>
+      </w:r>
+      <w:proofErr w:type="spellEnd"/>
+      <w:r>
+        <w:t xml:space="preserve">”, indicating that we want to use the streamflow and irrigation demands simulated using gridded historical climate data. The second argument indicates whether the streamflow inputs account for surface water withdrawals. The </w:t>
+      </w:r>
+      <w:proofErr w:type="spellStart"/>
+      <w:r>
+        <w:rPr>
+          <w:i/>
+          <w:iCs/>
+        </w:rPr>
+        <w:t>supply_only</w:t>
+      </w:r>
+      <w:proofErr w:type="spellEnd"/>
+      <w:r>
+        <w:rPr>
+          <w:i/>
+          <w:iCs/>
+        </w:rPr>
+        <w:t xml:space="preserve"> </w:t>
+      </w:r>
+      <w:r>
+        <w:t xml:space="preserve">option uses natural streamflow (no water withdrawals). The </w:t>
+      </w:r>
+      <w:proofErr w:type="spellStart"/>
+      <w:r>
+        <w:rPr>
+          <w:i/>
+          <w:iCs/>
+        </w:rPr>
+        <w:t>supply_and_demand</w:t>
+      </w:r>
+      <w:proofErr w:type="spellEnd"/>
+      <w:r>
+        <w:rPr>
+          <w:i/>
+          <w:iCs/>
+        </w:rPr>
+        <w:t xml:space="preserve"> </w:t>
+      </w:r>
+      <w:r>
+        <w:rPr>
+          <w:i/>
+          <w:iCs/>
+        </w:rPr>
+        <w:softHyphen/>
+      </w:r>
+      <w:r>
+        <w:t xml:space="preserve">option uses unregulated streamflow (flow after removing consumptive water demand). </w:t>
+      </w:r>
+      <w:r>
+        <w:t xml:space="preserve">Running </w:t>
+      </w:r>
+      <w:r>
+        <w:t xml:space="preserve">an </w:t>
+      </w:r>
+      <w:proofErr w:type="spellStart"/>
+      <w:r>
+        <w:t>RColSim</w:t>
+      </w:r>
+      <w:proofErr w:type="spellEnd"/>
+      <w:r>
+        <w:t xml:space="preserve"> simulation from the command line requires the following </w:t>
+      </w:r>
+      <w:r>
+        <w:t>4 lines:</w:t>
+      </w:r>
+    </w:p>
+    <w:p>
+      <w:pPr>
+        <w:ind w:firstLine="720"/>
+      </w:pPr>
+    </w:p>
+    <w:p>
+      <w:pPr>
+        <w:rPr>
+          <w:rFonts w:ascii="Lucida Console" w:hAnsi="Lucida Console"/>
+          <w:sz w:val="20"/>
+          <w:szCs w:val="20"/>
+        </w:rPr>
+      </w:pPr>
+      <w:r>
+        <w:rPr>
+          <w:rFonts w:ascii="Lucida Console" w:hAnsi="Lucida Console"/>
+          <w:sz w:val="20"/>
+          <w:szCs w:val="20"/>
+        </w:rPr>
+        <w:t xml:space="preserve">1 </w:t>
+      </w:r>
+      <w:r>
+        <w:rPr>
+          <w:rFonts w:ascii="Lucida Console" w:hAnsi="Lucida Console"/>
+          <w:sz w:val="20"/>
+          <w:szCs w:val="20"/>
+        </w:rPr>
+        <w:t xml:space="preserve">&gt; cd </w:t>
+      </w:r>
+      <w:r>
+        <w:rPr>
+          <w:rFonts w:ascii="Lucida Console" w:hAnsi="Lucida Console"/>
+          <w:sz w:val="20"/>
+          <w:szCs w:val="20"/>
+        </w:rPr>
+        <w:t>~</w:t>
+      </w:r>
+      <w:r>
+        <w:rPr>
+          <w:rFonts w:ascii="Lucida Console" w:hAnsi="Lucida Console"/>
+          <w:sz w:val="20"/>
+          <w:szCs w:val="20"/>
+        </w:rPr>
+        <w:t>/Documents/</w:t>
+      </w:r>
+      <w:proofErr w:type="spellStart"/>
+      <w:r>
+        <w:rPr>
+          <w:rFonts w:ascii="Lucida Console" w:hAnsi="Lucida Console"/>
+          <w:sz w:val="20"/>
+          <w:szCs w:val="20"/>
+        </w:rPr>
+        <w:t>RColSim_tutorial</w:t>
+      </w:r>
+      <w:proofErr w:type="spellEnd"/>
+      <w:r>
+        <w:rPr>
+          <w:rFonts w:ascii="Lucida Console" w:hAnsi="Lucida Console"/>
+          <w:sz w:val="20"/>
+          <w:szCs w:val="20"/>
+        </w:rPr>
+        <w:t>/RColSimV1</w:t>
+      </w:r>
+      <w:r>
+        <w:rPr>
+          <w:rFonts w:ascii="Lucida Console" w:hAnsi="Lucida Console"/>
+          <w:sz w:val="20"/>
+          <w:szCs w:val="20"/>
+        </w:rPr>
+        <w:t xml:space="preserve"> </w:t>
+      </w:r>
+    </w:p>
+    <w:p>
+      <w:pPr>
+        <w:rPr>
+          <w:rFonts w:ascii="Lucida Console" w:hAnsi="Lucida Console"/>
+          <w:sz w:val="20"/>
+          <w:szCs w:val="20"/>
+        </w:rPr>
+      </w:pPr>
+    </w:p>
+    <w:p>
+      <w:pPr>
+        <w:ind w:firstLine="720"/>
+        <w:rPr>
+          <w:rFonts w:cstheme="minorHAnsi"/>
+        </w:rPr>
+      </w:pPr>
+      <w:r>
+        <w:rPr>
+          <w:rFonts w:cstheme="minorHAnsi"/>
+        </w:rPr>
+        <w:t xml:space="preserve">Line 1 </w:t>
+      </w:r>
+      <w:r>
+        <w:rPr>
+          <w:rFonts w:cstheme="minorHAnsi"/>
+        </w:rPr>
+        <w:t xml:space="preserve">changes the directory to the parent directory for the </w:t>
+      </w:r>
+      <w:proofErr w:type="spellStart"/>
+      <w:r>
+        <w:rPr>
+          <w:rFonts w:cstheme="minorHAnsi"/>
+        </w:rPr>
+        <w:t>RColSim</w:t>
+      </w:r>
+      <w:proofErr w:type="spellEnd"/>
+      <w:r>
+        <w:rPr>
+          <w:rFonts w:cstheme="minorHAnsi"/>
+        </w:rPr>
+        <w:t xml:space="preserve"> program.</w:t>
+      </w:r>
+      <w:r>
+        <w:rPr>
+          <w:rFonts w:cstheme="minorHAnsi"/>
+        </w:rPr>
+        <w:t xml:space="preserve"> </w:t>
+      </w:r>
+      <w:r>
+        <w:rPr>
+          <w:rFonts w:cstheme="minorHAnsi"/>
+        </w:rPr>
+        <w:t xml:space="preserve">*Replace ~ with </w:t>
+      </w:r>
+      <w:r>
+        <w:rPr>
+          <w:rFonts w:cstheme="minorHAnsi"/>
+        </w:rPr>
+        <w:tab/>
+        <w:t>your home directory.</w:t>
+      </w:r>
+    </w:p>
+    <w:p>
+      <w:pPr>
+        <w:rPr>
+          <w:rFonts w:ascii="Lucida Console" w:hAnsi="Lucida Console"/>
+          <w:sz w:val="20"/>
+          <w:szCs w:val="20"/>
+        </w:rPr>
+      </w:pPr>
+    </w:p>
+    <w:p>
+      <w:pPr>
+        <w:rPr>
+          <w:rFonts w:ascii="Lucida Console" w:hAnsi="Lucida Console"/>
+          <w:sz w:val="20"/>
+          <w:szCs w:val="20"/>
+        </w:rPr>
+      </w:pPr>
+      <w:r>
+        <w:rPr>
+          <w:rFonts w:ascii="Lucida Console" w:hAnsi="Lucida Console"/>
+          <w:sz w:val="20"/>
+          <w:szCs w:val="20"/>
+        </w:rPr>
+        <w:t xml:space="preserve">2 </w:t>
+      </w:r>
+      <w:r>
+        <w:rPr>
+          <w:rFonts w:ascii="Lucida Console" w:hAnsi="Lucida Console"/>
+          <w:sz w:val="20"/>
+          <w:szCs w:val="20"/>
+        </w:rPr>
+        <w:t xml:space="preserve">&gt; </w:t>
+      </w:r>
+      <w:proofErr w:type="spellStart"/>
+      <w:r>
+        <w:rPr>
+          <w:rFonts w:ascii="Lucida Console" w:hAnsi="Lucida Console"/>
+          <w:sz w:val="20"/>
+          <w:szCs w:val="20"/>
+        </w:rPr>
+        <w:t>Rscript</w:t>
+      </w:r>
+      <w:proofErr w:type="spellEnd"/>
+      <w:r>
+        <w:rPr>
+          <w:rFonts w:ascii="Lucida Console" w:hAnsi="Lucida Console"/>
+          <w:sz w:val="20"/>
+          <w:szCs w:val="20"/>
+        </w:rPr>
+        <w:t xml:space="preserve"> </w:t>
+      </w:r>
+      <w:proofErr w:type="spellStart"/>
+      <w:r>
+        <w:rPr>
+          <w:rFonts w:ascii="Lucida Console" w:hAnsi="Lucida Console"/>
+          <w:sz w:val="20"/>
+          <w:szCs w:val="20"/>
+        </w:rPr>
+        <w:t>supply_</w:t>
+      </w:r>
+      <w:proofErr w:type="gramStart"/>
+      <w:r>
+        <w:rPr>
+          <w:rFonts w:ascii="Lucida Console" w:hAnsi="Lucida Console"/>
+          <w:sz w:val="20"/>
+          <w:szCs w:val="20"/>
+        </w:rPr>
+        <w:t>demand.R</w:t>
+      </w:r>
+      <w:proofErr w:type="spellEnd"/>
+      <w:proofErr w:type="gramEnd"/>
+      <w:r>
+        <w:rPr>
+          <w:rFonts w:ascii="Lucida Console" w:hAnsi="Lucida Console"/>
+          <w:sz w:val="20"/>
+          <w:szCs w:val="20"/>
+        </w:rPr>
+        <w:t xml:space="preserve"> </w:t>
+      </w:r>
+      <w:r>
+        <w:rPr>
+          <w:rFonts w:ascii="Lucida Console" w:hAnsi="Lucida Console"/>
+          <w:sz w:val="20"/>
+          <w:szCs w:val="20"/>
+        </w:rPr>
+        <w:t>"</w:t>
+      </w:r>
+      <w:proofErr w:type="spellStart"/>
+      <w:r>
+        <w:rPr>
+          <w:rFonts w:ascii="Lucida Console" w:hAnsi="Lucida Console"/>
+          <w:sz w:val="20"/>
+          <w:szCs w:val="20"/>
+        </w:rPr>
+        <w:t>Historical_baseline</w:t>
+      </w:r>
+      <w:proofErr w:type="spellEnd"/>
+      <w:r>
+        <w:rPr>
+          <w:rFonts w:ascii="Lucida Console" w:hAnsi="Lucida Console"/>
+          <w:sz w:val="20"/>
+          <w:szCs w:val="20"/>
+        </w:rPr>
+        <w:t>"</w:t>
+      </w:r>
+      <w:r>
+        <w:rPr>
+          <w:rFonts w:ascii="Lucida Console" w:hAnsi="Lucida Console"/>
+          <w:sz w:val="20"/>
+          <w:szCs w:val="20"/>
+        </w:rPr>
+        <w:t xml:space="preserve"> </w:t>
+      </w:r>
+      <w:r>
+        <w:rPr>
+          <w:rFonts w:ascii="Lucida Console" w:hAnsi="Lucida Console"/>
+          <w:sz w:val="20"/>
+          <w:szCs w:val="20"/>
+        </w:rPr>
+        <w:t>"</w:t>
+      </w:r>
+      <w:proofErr w:type="spellStart"/>
+      <w:r>
+        <w:rPr>
+          <w:rFonts w:ascii="Lucida Console" w:hAnsi="Lucida Console"/>
+          <w:sz w:val="20"/>
+          <w:szCs w:val="20"/>
+        </w:rPr>
+        <w:t>supply_and_demand</w:t>
+      </w:r>
+      <w:proofErr w:type="spellEnd"/>
+      <w:r>
+        <w:rPr>
+          <w:rFonts w:ascii="Lucida Console" w:hAnsi="Lucida Console"/>
+          <w:sz w:val="20"/>
+          <w:szCs w:val="20"/>
+        </w:rPr>
+        <w:t>"</w:t>
+      </w:r>
+    </w:p>
+    <w:p>
+      <w:pPr>
+        <w:rPr>
+          <w:rFonts w:ascii="Lucida Console" w:hAnsi="Lucida Console"/>
+          <w:sz w:val="20"/>
+          <w:szCs w:val="20"/>
+        </w:rPr>
+      </w:pPr>
+    </w:p>
+    <w:p>
+      <w:pPr>
+        <w:ind w:firstLine="720"/>
+        <w:rPr>
+          <w:rFonts w:cstheme="minorHAnsi"/>
+        </w:rPr>
+      </w:pPr>
+      <w:r>
+        <w:rPr>
+          <w:rFonts w:cstheme="minorHAnsi"/>
+        </w:rPr>
+        <w:t xml:space="preserve">Line 2 </w:t>
+      </w:r>
+      <w:r>
+        <w:rPr>
+          <w:rFonts w:cstheme="minorHAnsi"/>
+        </w:rPr>
+        <w:t xml:space="preserve">executes the </w:t>
+      </w:r>
+      <w:proofErr w:type="spellStart"/>
+      <w:r>
+        <w:rPr>
+          <w:rFonts w:cstheme="minorHAnsi"/>
+          <w:i/>
+          <w:iCs/>
+        </w:rPr>
+        <w:t>supply_</w:t>
+      </w:r>
+      <w:proofErr w:type="gramStart"/>
+      <w:r>
+        <w:rPr>
+          <w:rFonts w:cstheme="minorHAnsi"/>
+          <w:i/>
+          <w:iCs/>
+        </w:rPr>
+        <w:t>demand.R</w:t>
+      </w:r>
+      <w:proofErr w:type="spellEnd"/>
+      <w:proofErr w:type="gramEnd"/>
+      <w:r>
+        <w:rPr>
+          <w:rFonts w:cstheme="minorHAnsi"/>
+          <w:i/>
+          <w:iCs/>
+        </w:rPr>
+        <w:t xml:space="preserve"> </w:t>
+      </w:r>
+      <w:r>
+        <w:rPr>
+          <w:rFonts w:cstheme="minorHAnsi"/>
+        </w:rPr>
+        <w:t xml:space="preserve">script and writes output to the </w:t>
+      </w:r>
+      <w:r>
+        <w:rPr>
+          <w:rFonts w:cstheme="minorHAnsi"/>
+          <w:i/>
+          <w:iCs/>
+        </w:rPr>
+        <w:t>Preliminary/</w:t>
+      </w:r>
+      <w:r>
+        <w:rPr>
+          <w:rFonts w:cstheme="minorHAnsi"/>
+          <w:i/>
+          <w:iCs/>
+        </w:rPr>
+        <w:t>output/</w:t>
+      </w:r>
+      <w:r>
+        <w:rPr>
+          <w:rFonts w:cstheme="minorHAnsi"/>
+        </w:rPr>
+        <w:t xml:space="preserve"> folder.</w:t>
+      </w:r>
+    </w:p>
+    <w:p>
+      <w:pPr>
+        <w:rPr>
+          <w:rFonts w:cstheme="minorHAnsi"/>
+        </w:rPr>
+      </w:pPr>
+    </w:p>
+    <w:p>
+      <w:pPr>
+        <w:rPr>
+          <w:rFonts w:ascii="Lucida Console" w:hAnsi="Lucida Console"/>
+          <w:sz w:val="20"/>
+          <w:szCs w:val="20"/>
+        </w:rPr>
+      </w:pPr>
+      <w:r>
+        <w:rPr>
+          <w:rFonts w:ascii="Lucida Console" w:hAnsi="Lucida Console"/>
+          <w:sz w:val="20"/>
+          <w:szCs w:val="20"/>
+        </w:rPr>
+        <w:t xml:space="preserve">3 </w:t>
+      </w:r>
+      <w:r>
+        <w:rPr>
+          <w:rFonts w:ascii="Lucida Console" w:hAnsi="Lucida Console"/>
+          <w:sz w:val="20"/>
+          <w:szCs w:val="20"/>
+        </w:rPr>
+        <w:t xml:space="preserve">&gt; </w:t>
+      </w:r>
+      <w:proofErr w:type="spellStart"/>
+      <w:r>
+        <w:rPr>
+          <w:rFonts w:ascii="Lucida Console" w:hAnsi="Lucida Console"/>
+          <w:sz w:val="20"/>
+          <w:szCs w:val="20"/>
+        </w:rPr>
+        <w:t>Rscript</w:t>
+      </w:r>
+      <w:proofErr w:type="spellEnd"/>
+      <w:r>
+        <w:rPr>
+          <w:rFonts w:ascii="Lucida Console" w:hAnsi="Lucida Console"/>
+          <w:sz w:val="20"/>
+          <w:szCs w:val="20"/>
+        </w:rPr>
+        <w:t xml:space="preserve"> </w:t>
+      </w:r>
+      <w:proofErr w:type="spellStart"/>
+      <w:r>
+        <w:rPr>
+          <w:rFonts w:ascii="Lucida Console" w:hAnsi="Lucida Console"/>
+          <w:sz w:val="20"/>
+          <w:szCs w:val="20"/>
+        </w:rPr>
+        <w:t>f</w:t>
+      </w:r>
+      <w:r>
+        <w:rPr>
+          <w:rFonts w:ascii="Lucida Console" w:hAnsi="Lucida Console"/>
+          <w:sz w:val="20"/>
+          <w:szCs w:val="20"/>
+        </w:rPr>
+        <w:t>low_to_ColSim</w:t>
+      </w:r>
+      <w:r>
+        <w:rPr>
+          <w:rFonts w:ascii="Lucida Console" w:hAnsi="Lucida Console"/>
+          <w:sz w:val="20"/>
+          <w:szCs w:val="20"/>
+        </w:rPr>
+        <w:t>.R</w:t>
+      </w:r>
+      <w:proofErr w:type="spellEnd"/>
+      <w:r>
+        <w:rPr>
+          <w:rFonts w:ascii="Lucida Console" w:hAnsi="Lucida Console"/>
+          <w:sz w:val="20"/>
+          <w:szCs w:val="20"/>
+        </w:rPr>
+        <w:t xml:space="preserve"> </w:t>
+      </w:r>
+      <w:r>
+        <w:rPr>
+          <w:rFonts w:ascii="Lucida Console" w:hAnsi="Lucida Console"/>
+          <w:sz w:val="20"/>
+          <w:szCs w:val="20"/>
+        </w:rPr>
+        <w:t>"</w:t>
+      </w:r>
+      <w:proofErr w:type="spellStart"/>
+      <w:r>
+        <w:rPr>
+          <w:rFonts w:ascii="Lucida Console" w:hAnsi="Lucida Console"/>
+          <w:sz w:val="20"/>
+          <w:szCs w:val="20"/>
+        </w:rPr>
+        <w:t>Historical_baseline</w:t>
+      </w:r>
+      <w:proofErr w:type="spellEnd"/>
+      <w:r>
+        <w:rPr>
+          <w:rFonts w:ascii="Lucida Console" w:hAnsi="Lucida Console"/>
+          <w:sz w:val="20"/>
+          <w:szCs w:val="20"/>
+        </w:rPr>
+        <w:t>"</w:t>
+      </w:r>
+      <w:r>
+        <w:rPr>
+          <w:rFonts w:ascii="Lucida Console" w:hAnsi="Lucida Console"/>
+          <w:sz w:val="20"/>
+          <w:szCs w:val="20"/>
+        </w:rPr>
+        <w:t xml:space="preserve"> </w:t>
+      </w:r>
+      <w:r>
+        <w:rPr>
+          <w:rFonts w:ascii="Lucida Console" w:hAnsi="Lucida Console"/>
+          <w:sz w:val="20"/>
+          <w:szCs w:val="20"/>
+        </w:rPr>
+        <w:t>"</w:t>
+      </w:r>
+      <w:proofErr w:type="spellStart"/>
+      <w:r>
+        <w:rPr>
+          <w:rFonts w:ascii="Lucida Console" w:hAnsi="Lucida Console"/>
+          <w:sz w:val="20"/>
+          <w:szCs w:val="20"/>
+        </w:rPr>
+        <w:t>supply_and_demand</w:t>
+      </w:r>
+      <w:proofErr w:type="spellEnd"/>
+      <w:r>
+        <w:rPr>
+          <w:rFonts w:ascii="Lucida Console" w:hAnsi="Lucida Console"/>
+          <w:sz w:val="20"/>
+          <w:szCs w:val="20"/>
+        </w:rPr>
+        <w:t>"</w:t>
+      </w:r>
+    </w:p>
+    <w:p>
+      <w:pPr>
+        <w:rPr>
+          <w:rFonts w:ascii="Lucida Console" w:hAnsi="Lucida Console"/>
+          <w:sz w:val="20"/>
+          <w:szCs w:val="20"/>
+        </w:rPr>
+      </w:pPr>
+    </w:p>
+    <w:p>
+      <w:pPr>
+        <w:ind w:firstLine="720"/>
+        <w:rPr>
+          <w:rFonts w:cstheme="minorHAnsi"/>
+        </w:rPr>
+      </w:pPr>
+      <w:r>
+        <w:rPr>
+          <w:rFonts w:cstheme="minorHAnsi"/>
+        </w:rPr>
+        <w:t>Line 3 executes the</w:t>
+      </w:r>
+      <w:r>
+        <w:rPr>
+          <w:rFonts w:cstheme="minorHAnsi"/>
+        </w:rPr>
+        <w:t xml:space="preserve"> </w:t>
+      </w:r>
+      <w:proofErr w:type="spellStart"/>
+      <w:r>
+        <w:rPr>
+          <w:rFonts w:cstheme="minorHAnsi"/>
+          <w:i/>
+          <w:iCs/>
+        </w:rPr>
+        <w:t>flow_to_ColSim.R</w:t>
+      </w:r>
+      <w:proofErr w:type="spellEnd"/>
+      <w:r>
+        <w:rPr>
+          <w:rFonts w:cstheme="minorHAnsi"/>
+          <w:i/>
+          <w:iCs/>
+        </w:rPr>
+        <w:t xml:space="preserve"> </w:t>
+      </w:r>
+      <w:r>
+        <w:rPr>
+          <w:rFonts w:cstheme="minorHAnsi"/>
+        </w:rPr>
+        <w:t>scripts and writes output to</w:t>
+      </w:r>
+      <w:r>
+        <w:rPr>
+          <w:rFonts w:cstheme="minorHAnsi"/>
+        </w:rPr>
+        <w:t xml:space="preserve"> </w:t>
+      </w:r>
+      <w:r>
+        <w:rPr>
+          <w:rFonts w:cstheme="minorHAnsi"/>
+          <w:i/>
+          <w:iCs/>
+        </w:rPr>
+        <w:t>input</w:t>
+      </w:r>
+      <w:r>
+        <w:rPr>
+          <w:rFonts w:cstheme="minorHAnsi"/>
+          <w:i/>
+          <w:iCs/>
+        </w:rPr>
+        <w:t>s</w:t>
+      </w:r>
+      <w:r>
+        <w:rPr>
+          <w:rFonts w:cstheme="minorHAnsi"/>
+          <w:i/>
+          <w:iCs/>
+        </w:rPr>
+        <w:t>/</w:t>
+      </w:r>
+      <w:r>
+        <w:rPr>
+          <w:rFonts w:cstheme="minorHAnsi"/>
+        </w:rPr>
+        <w:t>.</w:t>
+      </w:r>
+    </w:p>
+    <w:p>
+      <w:pPr>
+        <w:ind w:firstLine="720"/>
+        <w:rPr>
+          <w:rFonts w:cstheme="minorHAnsi"/>
+        </w:rPr>
+      </w:pPr>
+    </w:p>
+    <w:p>
+      <w:pPr>
+        <w:rPr>
+          <w:rFonts w:ascii="Lucida Console" w:hAnsi="Lucida Console"/>
+          <w:sz w:val="20"/>
+          <w:szCs w:val="20"/>
+        </w:rPr>
+      </w:pPr>
+      <w:r>
+        <w:rPr>
+          <w:rFonts w:ascii="Lucida Console" w:hAnsi="Lucida Console"/>
+          <w:sz w:val="20"/>
+          <w:szCs w:val="20"/>
+        </w:rPr>
+        <w:t xml:space="preserve">4 </w:t>
+      </w:r>
+      <w:r>
+        <w:rPr>
+          <w:rFonts w:ascii="Lucida Console" w:hAnsi="Lucida Console"/>
+          <w:sz w:val="20"/>
+          <w:szCs w:val="20"/>
+        </w:rPr>
+        <w:t xml:space="preserve">&gt; </w:t>
+      </w:r>
+      <w:proofErr w:type="spellStart"/>
+      <w:r>
+        <w:rPr>
+          <w:rFonts w:ascii="Lucida Console" w:hAnsi="Lucida Console"/>
+          <w:sz w:val="20"/>
+          <w:szCs w:val="20"/>
+        </w:rPr>
+        <w:t>Rscript</w:t>
+      </w:r>
+      <w:proofErr w:type="spellEnd"/>
+      <w:r>
+        <w:rPr>
+          <w:rFonts w:ascii="Lucida Console" w:hAnsi="Lucida Console"/>
+          <w:sz w:val="20"/>
+          <w:szCs w:val="20"/>
+        </w:rPr>
+        <w:t xml:space="preserve"> </w:t>
+      </w:r>
+      <w:proofErr w:type="spellStart"/>
+      <w:r>
+        <w:rPr>
+          <w:rFonts w:ascii="Lucida Console" w:hAnsi="Lucida Console"/>
+          <w:sz w:val="20"/>
+          <w:szCs w:val="20"/>
+        </w:rPr>
+        <w:t>RColSim_</w:t>
+      </w:r>
+      <w:proofErr w:type="gramStart"/>
+      <w:r>
+        <w:rPr>
+          <w:rFonts w:ascii="Lucida Console" w:hAnsi="Lucida Console"/>
+          <w:sz w:val="20"/>
+          <w:szCs w:val="20"/>
+        </w:rPr>
+        <w:t>main.R</w:t>
+      </w:r>
+      <w:proofErr w:type="spellEnd"/>
+      <w:proofErr w:type="gramEnd"/>
+      <w:r>
+        <w:rPr>
+          <w:rFonts w:ascii="Lucida Console" w:hAnsi="Lucida Console"/>
+          <w:sz w:val="20"/>
+          <w:szCs w:val="20"/>
+        </w:rPr>
+        <w:t xml:space="preserve"> </w:t>
+      </w:r>
+      <w:r>
+        <w:rPr>
+          <w:rFonts w:ascii="Lucida Console" w:hAnsi="Lucida Console"/>
+          <w:sz w:val="20"/>
+          <w:szCs w:val="20"/>
+        </w:rPr>
+        <w:t>"</w:t>
+      </w:r>
+      <w:proofErr w:type="spellStart"/>
+      <w:r>
+        <w:rPr>
+          <w:rFonts w:ascii="Lucida Console" w:hAnsi="Lucida Console"/>
+          <w:sz w:val="20"/>
+          <w:szCs w:val="20"/>
+        </w:rPr>
+        <w:t>Historical_baseline</w:t>
+      </w:r>
+      <w:proofErr w:type="spellEnd"/>
+      <w:r>
+        <w:rPr>
+          <w:rFonts w:ascii="Lucida Console" w:hAnsi="Lucida Console"/>
+          <w:sz w:val="20"/>
+          <w:szCs w:val="20"/>
+        </w:rPr>
+        <w:t>"</w:t>
+      </w:r>
+      <w:r>
+        <w:rPr>
+          <w:rFonts w:ascii="Lucida Console" w:hAnsi="Lucida Console"/>
+          <w:sz w:val="20"/>
+          <w:szCs w:val="20"/>
+        </w:rPr>
+        <w:t xml:space="preserve"> </w:t>
+      </w:r>
+      <w:r>
+        <w:rPr>
+          <w:rFonts w:ascii="Lucida Console" w:hAnsi="Lucida Console"/>
+          <w:sz w:val="20"/>
+          <w:szCs w:val="20"/>
+        </w:rPr>
+        <w:t>"</w:t>
+      </w:r>
+      <w:proofErr w:type="spellStart"/>
+      <w:r>
+        <w:rPr>
+          <w:rFonts w:ascii="Lucida Console" w:hAnsi="Lucida Console"/>
+          <w:sz w:val="20"/>
+          <w:szCs w:val="20"/>
+        </w:rPr>
+        <w:t>supply_and_demand</w:t>
+      </w:r>
+      <w:proofErr w:type="spellEnd"/>
+      <w:r>
+        <w:rPr>
+          <w:rFonts w:ascii="Lucida Console" w:hAnsi="Lucida Console"/>
+          <w:sz w:val="20"/>
+          <w:szCs w:val="20"/>
+        </w:rPr>
+        <w:t>"</w:t>
+      </w:r>
+    </w:p>
+    <w:p>
+      <w:pPr>
+        <w:rPr>
+          <w:rFonts w:ascii="Lucida Console" w:hAnsi="Lucida Console"/>
+          <w:sz w:val="20"/>
+          <w:szCs w:val="20"/>
+        </w:rPr>
+      </w:pPr>
+    </w:p>
+    <w:p>
+      <w:pPr>
+        <w:rPr>
+          <w:rFonts w:cstheme="minorHAnsi"/>
+        </w:rPr>
+      </w:pPr>
+      <w:r>
+        <w:rPr>
+          <w:rFonts w:ascii="Lucida Console" w:hAnsi="Lucida Console"/>
+          <w:sz w:val="20"/>
+          <w:szCs w:val="20"/>
+        </w:rPr>
+        <w:tab/>
+      </w:r>
+      <w:r>
+        <w:rPr>
+          <w:rFonts w:cstheme="minorHAnsi"/>
+        </w:rPr>
+        <w:t xml:space="preserve">Line 4 executes the main </w:t>
+      </w:r>
+      <w:proofErr w:type="spellStart"/>
+      <w:r>
+        <w:rPr>
+          <w:rFonts w:cstheme="minorHAnsi"/>
+        </w:rPr>
+        <w:t>RColSim</w:t>
+      </w:r>
+      <w:proofErr w:type="spellEnd"/>
+      <w:r>
+        <w:rPr>
+          <w:rFonts w:cstheme="minorHAnsi"/>
+        </w:rPr>
+        <w:t xml:space="preserve"> </w:t>
+      </w:r>
+      <w:r>
+        <w:rPr>
+          <w:rFonts w:cstheme="minorHAnsi"/>
+        </w:rPr>
+        <w:t xml:space="preserve">routines and writes output to </w:t>
+      </w:r>
+      <w:r>
+        <w:rPr>
+          <w:rFonts w:cstheme="minorHAnsi"/>
+          <w:i/>
+          <w:iCs/>
+        </w:rPr>
+        <w:t>output</w:t>
+      </w:r>
+      <w:r>
+        <w:rPr>
+          <w:rFonts w:cstheme="minorHAnsi"/>
+          <w:i/>
+          <w:iCs/>
+        </w:rPr>
+        <w:t>/</w:t>
+      </w:r>
+      <w:r>
+        <w:rPr>
+          <w:rFonts w:cstheme="minorHAnsi"/>
+        </w:rPr>
+        <w:t>.</w:t>
+      </w:r>
+    </w:p>
+    <w:p>
+      <w:pPr>
+        <w:rPr>
+          <w:rFonts w:cstheme="minorHAnsi"/>
+        </w:rPr>
+      </w:pPr>
+    </w:p>
+    <w:p>
+      <w:pPr>
+        <w:rPr>
+          <w:rFonts w:ascii="Lucida Console" w:hAnsi="Lucida Console" w:cstheme="minorHAnsi"/>
+          <w:sz w:val="20"/>
+          <w:szCs w:val="20"/>
+        </w:rPr>
+      </w:pPr>
+      <w:r>
+        <w:rPr>
+          <w:rFonts w:ascii="Lucida Console" w:hAnsi="Lucida Console" w:cstheme="minorHAnsi"/>
+          <w:sz w:val="20"/>
+          <w:szCs w:val="20"/>
+        </w:rPr>
+        <w:t>5(optional) &gt;</w:t>
+      </w:r>
+      <w:r>
+        <w:rPr>
+          <w:rFonts w:ascii="Lucida Console" w:hAnsi="Lucida Console" w:cstheme="minorHAnsi"/>
+          <w:sz w:val="20"/>
+          <w:szCs w:val="20"/>
+        </w:rPr>
+        <w:t xml:space="preserve"> </w:t>
+      </w:r>
+      <w:proofErr w:type="spellStart"/>
+      <w:r>
+        <w:rPr>
+          <w:rFonts w:ascii="Lucida Console" w:hAnsi="Lucida Console" w:cstheme="minorHAnsi"/>
+          <w:sz w:val="20"/>
+          <w:szCs w:val="20"/>
+        </w:rPr>
+        <w:t>Rscript</w:t>
+      </w:r>
+      <w:proofErr w:type="spellEnd"/>
+      <w:r>
+        <w:rPr>
+          <w:rFonts w:ascii="Lucida Console" w:hAnsi="Lucida Console" w:cstheme="minorHAnsi"/>
+          <w:sz w:val="20"/>
+          <w:szCs w:val="20"/>
+        </w:rPr>
+        <w:t xml:space="preserve"> </w:t>
+      </w:r>
+      <w:proofErr w:type="spellStart"/>
+      <w:r>
+        <w:rPr>
+          <w:rFonts w:ascii="Lucida Console" w:hAnsi="Lucida Console" w:cstheme="minorHAnsi"/>
+          <w:sz w:val="20"/>
+          <w:szCs w:val="20"/>
+        </w:rPr>
+        <w:t>RColSim_</w:t>
+      </w:r>
+      <w:proofErr w:type="gramStart"/>
+      <w:r>
+        <w:rPr>
+          <w:rFonts w:ascii="Lucida Console" w:hAnsi="Lucida Console" w:cstheme="minorHAnsi"/>
+          <w:sz w:val="20"/>
+          <w:szCs w:val="20"/>
+        </w:rPr>
+        <w:t>eval.R</w:t>
+      </w:r>
+      <w:proofErr w:type="spellEnd"/>
+      <w:proofErr w:type="gramEnd"/>
+    </w:p>
+    <w:p>
+      <w:pPr>
+        <w:rPr>
+          <w:rFonts w:ascii="Lucida Console" w:hAnsi="Lucida Console" w:cstheme="minorHAnsi"/>
+          <w:sz w:val="20"/>
+          <w:szCs w:val="20"/>
+        </w:rPr>
+      </w:pPr>
+    </w:p>
+    <w:p>
+      <w:pPr>
+        <w:rPr>
+          <w:rFonts w:cstheme="minorHAnsi"/>
+        </w:rPr>
+      </w:pPr>
+      <w:r>
+        <w:rPr>
+          <w:rFonts w:ascii="Lucida Console" w:hAnsi="Lucida Console" w:cstheme="minorHAnsi"/>
+          <w:sz w:val="20"/>
+          <w:szCs w:val="20"/>
+        </w:rPr>
+        <w:tab/>
+      </w:r>
+      <w:r>
+        <w:rPr>
+          <w:rFonts w:cstheme="minorHAnsi"/>
+        </w:rPr>
+        <w:t xml:space="preserve">Line </w:t>
+      </w:r>
+      <w:r>
+        <w:rPr>
+          <w:rFonts w:cstheme="minorHAnsi"/>
+        </w:rPr>
+        <w:t xml:space="preserve">5 is an optional line of code that </w:t>
+      </w:r>
+      <w:r>
+        <w:rPr>
+          <w:rFonts w:cstheme="minorHAnsi"/>
+        </w:rPr>
+        <w:t xml:space="preserve">creates plots of observed vs. simulated </w:t>
+      </w:r>
+      <w:r>
+        <w:rPr>
+          <w:rFonts w:cstheme="minorHAnsi"/>
+        </w:rPr>
+        <w:t>reservoir outflow</w:t>
+      </w:r>
+      <w:r>
+        <w:rPr>
+          <w:rFonts w:cstheme="minorHAnsi"/>
+        </w:rPr>
+        <w:t xml:space="preserve"> and saves them to the </w:t>
+      </w:r>
+      <w:r>
+        <w:rPr>
+          <w:rFonts w:cstheme="minorHAnsi"/>
+          <w:i/>
+          <w:iCs/>
+        </w:rPr>
+        <w:t>output/</w:t>
+      </w:r>
+      <w:r>
+        <w:rPr>
+          <w:rFonts w:cstheme="minorHAnsi"/>
+          <w:i/>
+          <w:iCs/>
+        </w:rPr>
+        <w:t xml:space="preserve">plots/ </w:t>
+      </w:r>
+      <w:r>
+        <w:rPr>
+          <w:rFonts w:cstheme="minorHAnsi"/>
+        </w:rPr>
+        <w:t>folder.</w:t>
+      </w:r>
+    </w:p>
+    <w:p>
+      <w:pPr>
+        <w:rPr>
+          <w:rFonts w:cstheme="minorHAnsi"/>
+          <w:sz w:val="20"/>
+          <w:szCs w:val="20"/>
+        </w:rPr>
+      </w:pPr>
+    </w:p>
+    <w:p>
+      <w:pPr>
+        <w:rPr>
           <w:rFonts w:ascii="Lucida Console" w:hAnsi="Lucida Console"/>
           <w:sz w:val="18"/>
           <w:szCs w:val="18"/>
         </w:rPr>
-        <w:t>,</w:t>
-      </w:r>
-      <w:r>
+      </w:pPr>
+    </w:p>
+    <w:p>
+      <w:pPr>
+        <w:pStyle w:val="Heading2"/>
+      </w:pPr>
+      <w:bookmarkStart w:id="5" w:name="_Toc156239338"/>
+      <w:r>
+        <w:t xml:space="preserve">2.2. Running </w:t>
+      </w:r>
+      <w:proofErr w:type="spellStart"/>
+      <w:r>
+        <w:t>RColSim</w:t>
+      </w:r>
+      <w:proofErr w:type="spellEnd"/>
+      <w:r>
+        <w:t xml:space="preserve"> on a computing cluster</w:t>
+      </w:r>
+      <w:bookmarkEnd w:id="5"/>
+    </w:p>
+    <w:p/>
+    <w:p>
+      <w:r>
+        <w:tab/>
+        <w:t xml:space="preserve">The following BASH code shows how to simultaneously run multiple climate scenarios in a cluster computing environment. The example uses the TORQUE resource manager to batch process a </w:t>
+      </w:r>
+      <w:r>
+        <w:t>baseline scenario</w:t>
+      </w:r>
+      <w:r>
+        <w:t xml:space="preserve"> and a </w:t>
+      </w:r>
+      <w:r>
+        <w:t>climate scenario using the bcc-csm1-1 global circulation model (GCM).</w:t>
+      </w:r>
+      <w:r>
+        <w:t xml:space="preserve"> The inputs for each scenario are included in the </w:t>
+      </w:r>
+      <w:r>
+        <w:rPr>
+          <w:i/>
+          <w:iCs/>
+        </w:rPr>
+        <w:t xml:space="preserve">Preliminary </w:t>
+      </w:r>
+      <w:r>
+        <w:t>subdirectory.</w:t>
+      </w:r>
+      <w:r>
+        <w:t xml:space="preserve"> </w:t>
+      </w:r>
+      <w:r>
+        <w:tab/>
+      </w:r>
+    </w:p>
+    <w:p>
+      <w:r>
+        <w:tab/>
+      </w:r>
+      <w:r>
+        <w:tab/>
+      </w:r>
+      <w:r>
+        <w:tab/>
+      </w:r>
+      <w:r>
+        <w:tab/>
+      </w:r>
+      <w:r>
+        <w:tab/>
+      </w:r>
+    </w:p>
+    <w:p>
+      <w:pPr>
+        <w:rPr>
+          <w:rFonts w:ascii="Lucida Console" w:hAnsi="Lucida Console"/>
+          <w:sz w:val="20"/>
+          <w:szCs w:val="20"/>
+        </w:rPr>
+      </w:pPr>
+      <w:r>
+        <w:rPr>
+          <w:rFonts w:ascii="Lucida Console" w:hAnsi="Lucida Console"/>
+          <w:sz w:val="20"/>
+          <w:szCs w:val="20"/>
+        </w:rPr>
+        <w:t xml:space="preserve">1 &gt; </w:t>
+      </w:r>
+      <w:proofErr w:type="spellStart"/>
+      <w:r>
+        <w:rPr>
+          <w:rFonts w:ascii="Lucida Console" w:hAnsi="Lucida Console"/>
+          <w:sz w:val="20"/>
+          <w:szCs w:val="20"/>
+        </w:rPr>
+        <w:t>run_type</w:t>
+      </w:r>
+      <w:proofErr w:type="spellEnd"/>
+      <w:r>
+        <w:rPr>
+          <w:rFonts w:ascii="Lucida Console" w:hAnsi="Lucida Console"/>
+          <w:sz w:val="20"/>
+          <w:szCs w:val="20"/>
+        </w:rPr>
+        <w:t>=</w:t>
+      </w:r>
+      <w:proofErr w:type="spellStart"/>
+      <w:r>
+        <w:rPr>
+          <w:rFonts w:ascii="Lucida Console" w:hAnsi="Lucida Console"/>
+          <w:sz w:val="20"/>
+          <w:szCs w:val="20"/>
+        </w:rPr>
+        <w:t>supply_and_demand</w:t>
+      </w:r>
+      <w:proofErr w:type="spellEnd"/>
+      <w:r>
+        <w:rPr>
+          <w:rFonts w:ascii="Lucida Console" w:hAnsi="Lucida Console"/>
+          <w:sz w:val="20"/>
+          <w:szCs w:val="20"/>
+        </w:rPr>
+        <w:tab/>
+      </w:r>
+    </w:p>
+    <w:p>
+      <w:pPr>
+        <w:rPr>
+          <w:rFonts w:ascii="Lucida Console" w:hAnsi="Lucida Console"/>
+          <w:sz w:val="20"/>
+          <w:szCs w:val="20"/>
+        </w:rPr>
+      </w:pPr>
+      <w:r>
+        <w:rPr>
+          <w:rFonts w:ascii="Lucida Console" w:hAnsi="Lucida Console"/>
+          <w:sz w:val="20"/>
+          <w:szCs w:val="20"/>
+        </w:rPr>
+        <w:t xml:space="preserve">2 &gt; declare -a </w:t>
+      </w:r>
+      <w:proofErr w:type="spellStart"/>
+      <w:r>
+        <w:rPr>
+          <w:rFonts w:ascii="Lucida Console" w:hAnsi="Lucida Console"/>
+          <w:sz w:val="20"/>
+          <w:szCs w:val="20"/>
+        </w:rPr>
+        <w:t>scr_list</w:t>
+      </w:r>
+      <w:proofErr w:type="spellEnd"/>
+      <w:proofErr w:type="gramStart"/>
+      <w:r>
+        <w:rPr>
+          <w:rFonts w:ascii="Lucida Console" w:hAnsi="Lucida Console"/>
+          <w:sz w:val="20"/>
+          <w:szCs w:val="20"/>
+        </w:rPr>
+        <w:t>=(</w:t>
+      </w:r>
+      <w:proofErr w:type="spellStart"/>
+      <w:proofErr w:type="gramEnd"/>
+      <w:r>
+        <w:rPr>
+          <w:rFonts w:ascii="Lucida Console" w:hAnsi="Lucida Console"/>
+          <w:sz w:val="20"/>
+          <w:szCs w:val="20"/>
+        </w:rPr>
+        <w:t>Historical_baseline</w:t>
+      </w:r>
+      <w:proofErr w:type="spellEnd"/>
+      <w:r>
+        <w:rPr>
+          <w:rFonts w:ascii="Lucida Console" w:hAnsi="Lucida Console"/>
+          <w:sz w:val="20"/>
+          <w:szCs w:val="20"/>
+        </w:rPr>
+        <w:t xml:space="preserve"> bcc-csm1-1_rcp45</w:t>
+      </w:r>
+      <w:r>
+        <w:rPr>
+          <w:rFonts w:ascii="Lucida Console" w:hAnsi="Lucida Console"/>
+          <w:sz w:val="20"/>
+          <w:szCs w:val="20"/>
+        </w:rPr>
+        <w:t xml:space="preserve"> bcc-csm1-1</w:t>
+      </w:r>
+      <w:r>
+        <w:rPr>
+          <w:rFonts w:ascii="Lucida Console" w:hAnsi="Lucida Console"/>
+          <w:sz w:val="20"/>
+          <w:szCs w:val="20"/>
+        </w:rPr>
+        <w:t>_</w:t>
+      </w:r>
+      <w:r>
+        <w:rPr>
+          <w:rFonts w:ascii="Lucida Console" w:hAnsi="Lucida Console"/>
+          <w:sz w:val="20"/>
+          <w:szCs w:val="20"/>
+        </w:rPr>
+        <w:t xml:space="preserve"> </w:t>
+      </w:r>
+      <w:r>
+        <w:rPr>
+          <w:rFonts w:ascii="Lucida Console" w:hAnsi="Lucida Console"/>
+          <w:sz w:val="20"/>
+          <w:szCs w:val="20"/>
+        </w:rPr>
+        <w:tab/>
+      </w:r>
+      <w:r>
+        <w:rPr>
+          <w:rFonts w:ascii="Lucida Console" w:hAnsi="Lucida Console"/>
+          <w:sz w:val="20"/>
+          <w:szCs w:val="20"/>
+        </w:rPr>
+        <w:tab/>
+        <w:t xml:space="preserve">  </w:t>
+      </w:r>
+      <w:r>
+        <w:rPr>
+          <w:rFonts w:ascii="Lucida Console" w:hAnsi="Lucida Console"/>
+          <w:sz w:val="20"/>
+          <w:szCs w:val="20"/>
+        </w:rPr>
+        <w:t>rcp85 bcc-csm1-1_historical</w:t>
+      </w:r>
+      <w:r>
+        <w:rPr>
+          <w:rFonts w:ascii="Lucida Console" w:hAnsi="Lucida Console"/>
+          <w:sz w:val="20"/>
+          <w:szCs w:val="20"/>
+        </w:rPr>
+        <w:t>)</w:t>
+      </w:r>
+    </w:p>
+    <w:p>
+      <w:pPr>
+        <w:rPr>
+          <w:rFonts w:ascii="Lucida Console" w:hAnsi="Lucida Console"/>
+          <w:sz w:val="20"/>
+          <w:szCs w:val="20"/>
+        </w:rPr>
+      </w:pPr>
+      <w:r>
+        <w:rPr>
+          <w:rFonts w:ascii="Lucida Console" w:hAnsi="Lucida Console"/>
+          <w:sz w:val="20"/>
+          <w:szCs w:val="20"/>
+        </w:rPr>
+        <w:t xml:space="preserve">3 &gt; for </w:t>
+      </w:r>
+      <w:proofErr w:type="spellStart"/>
+      <w:r>
+        <w:rPr>
+          <w:rFonts w:ascii="Lucida Console" w:hAnsi="Lucida Console"/>
+          <w:sz w:val="20"/>
+          <w:szCs w:val="20"/>
+        </w:rPr>
+        <w:t>scr_name</w:t>
+      </w:r>
+      <w:proofErr w:type="spellEnd"/>
+      <w:r>
+        <w:rPr>
+          <w:rFonts w:ascii="Lucida Console" w:hAnsi="Lucida Console"/>
+          <w:sz w:val="20"/>
+          <w:szCs w:val="20"/>
+        </w:rPr>
+        <w:t xml:space="preserve"> in ${</w:t>
+      </w:r>
+      <w:proofErr w:type="spellStart"/>
+      <w:r>
+        <w:rPr>
+          <w:rFonts w:ascii="Lucida Console" w:hAnsi="Lucida Console"/>
+          <w:sz w:val="20"/>
+          <w:szCs w:val="20"/>
+        </w:rPr>
+        <w:t>scr_</w:t>
+      </w:r>
+      <w:proofErr w:type="gramStart"/>
+      <w:r>
+        <w:rPr>
+          <w:rFonts w:ascii="Lucida Console" w:hAnsi="Lucida Console"/>
+          <w:sz w:val="20"/>
+          <w:szCs w:val="20"/>
+        </w:rPr>
+        <w:t>list</w:t>
+      </w:r>
+      <w:proofErr w:type="spellEnd"/>
+      <w:r>
+        <w:rPr>
+          <w:rFonts w:ascii="Lucida Console" w:hAnsi="Lucida Console"/>
+          <w:sz w:val="20"/>
+          <w:szCs w:val="20"/>
+        </w:rPr>
+        <w:t>[</w:t>
+      </w:r>
+      <w:proofErr w:type="gramEnd"/>
+      <w:r>
+        <w:rPr>
+          <w:rFonts w:ascii="Lucida Console" w:hAnsi="Lucida Console"/>
+          <w:sz w:val="20"/>
+          <w:szCs w:val="20"/>
+        </w:rPr>
+        <w:t>@]} # loop over the scenarios</w:t>
+      </w:r>
+    </w:p>
+    <w:p>
+      <w:pPr>
+        <w:rPr>
+          <w:rFonts w:ascii="Lucida Console" w:hAnsi="Lucida Console"/>
+          <w:sz w:val="20"/>
+          <w:szCs w:val="20"/>
+        </w:rPr>
+      </w:pPr>
+      <w:r>
+        <w:rPr>
+          <w:rFonts w:ascii="Lucida Console" w:hAnsi="Lucida Console"/>
+          <w:sz w:val="20"/>
+          <w:szCs w:val="20"/>
+        </w:rPr>
+        <w:t xml:space="preserve">4 &gt; do </w:t>
+      </w:r>
+    </w:p>
+    <w:p>
+      <w:pPr>
+        <w:rPr>
+          <w:rFonts w:ascii="Lucida Console" w:hAnsi="Lucida Console"/>
+          <w:sz w:val="20"/>
+          <w:szCs w:val="20"/>
+        </w:rPr>
+      </w:pPr>
+      <w:r>
+        <w:rPr>
+          <w:rFonts w:ascii="Lucida Console" w:hAnsi="Lucida Console"/>
+          <w:sz w:val="20"/>
+          <w:szCs w:val="20"/>
+        </w:rPr>
+        <w:t>5 &gt; export SCR=$</w:t>
+      </w:r>
+      <w:proofErr w:type="spellStart"/>
+      <w:r>
+        <w:rPr>
+          <w:rFonts w:ascii="Lucida Console" w:hAnsi="Lucida Console"/>
+          <w:sz w:val="20"/>
+          <w:szCs w:val="20"/>
+        </w:rPr>
+        <w:t>scr_name</w:t>
+      </w:r>
+      <w:proofErr w:type="spellEnd"/>
+      <w:r>
+        <w:rPr>
+          <w:rFonts w:ascii="Lucida Console" w:hAnsi="Lucida Console"/>
+          <w:sz w:val="20"/>
+          <w:szCs w:val="20"/>
+        </w:rPr>
+        <w:t xml:space="preserve"> </w:t>
+      </w:r>
+      <w:r>
+        <w:rPr>
+          <w:rFonts w:ascii="Lucida Console" w:hAnsi="Lucida Console"/>
+          <w:sz w:val="20"/>
+          <w:szCs w:val="20"/>
+        </w:rPr>
+        <w:t>RUN=</w:t>
+      </w:r>
+      <w:r>
+        <w:rPr>
+          <w:rFonts w:ascii="Lucida Console" w:hAnsi="Lucida Console"/>
+          <w:sz w:val="20"/>
+          <w:szCs w:val="20"/>
+        </w:rPr>
+        <w:t>$</w:t>
+      </w:r>
+      <w:proofErr w:type="spellStart"/>
+      <w:r>
+        <w:rPr>
+          <w:rFonts w:ascii="Lucida Console" w:hAnsi="Lucida Console"/>
+          <w:sz w:val="20"/>
+          <w:szCs w:val="20"/>
+        </w:rPr>
+        <w:t>run_type</w:t>
+      </w:r>
+      <w:proofErr w:type="spellEnd"/>
+      <w:r>
+        <w:rPr>
+          <w:rFonts w:ascii="Lucida Console" w:hAnsi="Lucida Console"/>
+          <w:sz w:val="20"/>
+          <w:szCs w:val="20"/>
+        </w:rPr>
+        <w:t xml:space="preserve"> # export variables to computing node </w:t>
+      </w:r>
+    </w:p>
+    <w:p>
+      <w:pPr>
+        <w:rPr>
+          <w:rFonts w:ascii="Lucida Console" w:hAnsi="Lucida Console"/>
+          <w:sz w:val="20"/>
+          <w:szCs w:val="20"/>
+        </w:rPr>
+      </w:pPr>
+      <w:r>
+        <w:rPr>
+          <w:rFonts w:ascii="Lucida Console" w:hAnsi="Lucida Console"/>
+          <w:sz w:val="20"/>
+          <w:szCs w:val="20"/>
+        </w:rPr>
+        <w:t xml:space="preserve">6 &gt; </w:t>
+      </w:r>
+      <w:proofErr w:type="spellStart"/>
+      <w:r>
+        <w:rPr>
+          <w:rFonts w:ascii="Lucida Console" w:hAnsi="Lucida Console"/>
+          <w:sz w:val="20"/>
+          <w:szCs w:val="20"/>
+        </w:rPr>
+        <w:t>qsub</w:t>
+      </w:r>
+      <w:proofErr w:type="spellEnd"/>
+      <w:r>
+        <w:rPr>
+          <w:rFonts w:ascii="Lucida Console" w:hAnsi="Lucida Console"/>
+          <w:sz w:val="20"/>
+          <w:szCs w:val="20"/>
+        </w:rPr>
+        <w:t xml:space="preserve"> –V </w:t>
+      </w:r>
+      <w:proofErr w:type="spellStart"/>
+      <w:r>
+        <w:rPr>
+          <w:rFonts w:ascii="Lucida Console" w:hAnsi="Lucida Console"/>
+          <w:sz w:val="20"/>
+          <w:szCs w:val="20"/>
+        </w:rPr>
+        <w:t>VIC_to_RColSim</w:t>
+      </w:r>
+      <w:proofErr w:type="spellEnd"/>
+      <w:r>
+        <w:rPr>
+          <w:rFonts w:ascii="Lucida Console" w:hAnsi="Lucida Console"/>
+          <w:sz w:val="20"/>
+          <w:szCs w:val="20"/>
+        </w:rPr>
+        <w:t xml:space="preserve"> # submit </w:t>
+      </w:r>
+      <w:proofErr w:type="gramStart"/>
+      <w:r>
+        <w:rPr>
+          <w:rFonts w:ascii="Lucida Console" w:hAnsi="Lucida Console"/>
+          <w:sz w:val="20"/>
+          <w:szCs w:val="20"/>
+        </w:rPr>
+        <w:t>job</w:t>
+      </w:r>
+      <w:proofErr w:type="gramEnd"/>
+      <w:r>
+        <w:rPr>
+          <w:rFonts w:ascii="Lucida Console" w:hAnsi="Lucida Console"/>
+          <w:sz w:val="20"/>
+          <w:szCs w:val="20"/>
+        </w:rPr>
+        <w:t xml:space="preserve"> </w:t>
+      </w:r>
+    </w:p>
+    <w:p>
+      <w:pPr>
+        <w:rPr>
+          <w:rFonts w:ascii="Lucida Console" w:hAnsi="Lucida Console"/>
+          <w:sz w:val="20"/>
+          <w:szCs w:val="20"/>
+        </w:rPr>
+      </w:pPr>
+      <w:r>
+        <w:rPr>
+          <w:rFonts w:ascii="Lucida Console" w:hAnsi="Lucida Console"/>
+          <w:sz w:val="20"/>
+          <w:szCs w:val="20"/>
+        </w:rPr>
+        <w:t xml:space="preserve">7 &gt; </w:t>
+      </w:r>
+      <w:proofErr w:type="gramStart"/>
+      <w:r>
+        <w:rPr>
+          <w:rFonts w:ascii="Lucida Console" w:hAnsi="Lucida Console"/>
+          <w:sz w:val="20"/>
+          <w:szCs w:val="20"/>
+        </w:rPr>
+        <w:t>done</w:t>
+      </w:r>
+      <w:proofErr w:type="gramEnd"/>
+    </w:p>
+    <w:p>
+      <w:pPr>
         <w:rPr>
           <w:rFonts w:ascii="Lucida Console" w:hAnsi="Lucida Console"/>
           <w:sz w:val="18"/>
           <w:szCs w:val="18"/>
         </w:rPr>
-        <w:t xml:space="preserve"> </w:t>
-      </w:r>
-      <w:r>
-        <w:rPr>
-          <w:rFonts w:cstheme="minorHAnsi"/>
-        </w:rPr>
-        <w:t xml:space="preserve">at the beginning of the </w:t>
-      </w:r>
-      <w:proofErr w:type="spellStart"/>
-      <w:r>
-        <w:rPr>
-          <w:rFonts w:cstheme="minorHAnsi"/>
-        </w:rPr>
-        <w:t>Rscripts</w:t>
-      </w:r>
-      <w:proofErr w:type="spellEnd"/>
-      <w:r>
-        <w:rPr>
-          <w:rFonts w:cstheme="minorHAnsi"/>
-        </w:rPr>
-        <w:t xml:space="preserve"> loads the </w:t>
-      </w:r>
-      <w:proofErr w:type="spellStart"/>
-      <w:r>
-        <w:rPr>
-          <w:rFonts w:cstheme="minorHAnsi"/>
-        </w:rPr>
-        <w:t>xts</w:t>
-      </w:r>
-      <w:proofErr w:type="spellEnd"/>
-      <w:r>
-        <w:rPr>
-          <w:rFonts w:cstheme="minorHAnsi"/>
-        </w:rPr>
-        <w:t xml:space="preserve"> package into the R environment. </w:t>
-      </w:r>
-    </w:p>
-    <w:p/>
-    <w:p>
-      <w:pPr>
-        <w:pStyle w:val="Heading2"/>
-      </w:pPr>
-      <w:bookmarkStart w:id="4" w:name="_Toc156239337"/>
-      <w:r>
-        <w:t xml:space="preserve">2.1. Running </w:t>
-      </w:r>
-      <w:proofErr w:type="spellStart"/>
-      <w:r>
-        <w:t>RColSim</w:t>
-      </w:r>
-      <w:proofErr w:type="spellEnd"/>
-      <w:r>
-        <w:t xml:space="preserve"> from the command line</w:t>
-      </w:r>
-      <w:bookmarkEnd w:id="4"/>
-    </w:p>
-    <w:p/>
-    <w:p>
-      <w:pPr>
-        <w:ind w:firstLine="720"/>
-      </w:pPr>
-      <w:r>
-        <w:t xml:space="preserve">The </w:t>
-      </w:r>
-      <w:proofErr w:type="spellStart"/>
-      <w:r>
-        <w:t>RColSim</w:t>
-      </w:r>
-      <w:proofErr w:type="spellEnd"/>
-      <w:r>
-        <w:t xml:space="preserve"> program architecture is illustrated in Fig.2. </w:t>
-      </w:r>
-      <w:r>
-        <w:t xml:space="preserve">There are three R scripts that need to be executed. </w:t>
-      </w:r>
-      <w:r>
-        <w:t>The first script</w:t>
-      </w:r>
-      <w:r>
-        <w:t xml:space="preserve"> converts the monthly, bias-corrected VIC flows and daily water demands to weekly natural streamflow and weekly water demands, adjusted for curtailment. The second script in the workflow takes the output from </w:t>
-      </w:r>
-      <w:proofErr w:type="spellStart"/>
-      <w:r>
-        <w:rPr>
-          <w:i/>
-          <w:iCs/>
-        </w:rPr>
-        <w:t>supply_</w:t>
-      </w:r>
-      <w:proofErr w:type="gramStart"/>
-      <w:r>
-        <w:rPr>
-          <w:i/>
-          <w:iCs/>
-        </w:rPr>
-        <w:t>demand.R</w:t>
-      </w:r>
-      <w:proofErr w:type="spellEnd"/>
-      <w:proofErr w:type="gramEnd"/>
-      <w:r>
-        <w:t xml:space="preserve">, combined with rule curve data from the </w:t>
-      </w:r>
-      <w:proofErr w:type="spellStart"/>
-      <w:r>
-        <w:rPr>
-          <w:i/>
-          <w:iCs/>
-        </w:rPr>
-        <w:t>default_rule_curves</w:t>
-      </w:r>
-      <w:proofErr w:type="spellEnd"/>
-      <w:r>
-        <w:rPr>
-          <w:i/>
-          <w:iCs/>
-        </w:rPr>
-        <w:t xml:space="preserve"> </w:t>
-      </w:r>
-      <w:r>
-        <w:t xml:space="preserve">subdirectory, and creates the global input and </w:t>
-      </w:r>
-      <w:proofErr w:type="spellStart"/>
-      <w:r>
-        <w:t>RColSim</w:t>
-      </w:r>
-      <w:proofErr w:type="spellEnd"/>
-      <w:r>
-        <w:t xml:space="preserve"> input file. The third and final step in the workflow is the main </w:t>
-      </w:r>
-      <w:proofErr w:type="spellStart"/>
-      <w:r>
-        <w:t>RColSim</w:t>
-      </w:r>
-      <w:proofErr w:type="spellEnd"/>
-      <w:r>
-        <w:t xml:space="preserve"> program, which simulates reservoir operation.</w:t>
-      </w:r>
-    </w:p>
-    <w:p>
-      <w:pPr>
-        <w:ind w:firstLine="720"/>
-      </w:pPr>
-      <w:r>
-        <w:t>The following code shows how to execute the program from the command line.</w:t>
-      </w:r>
-      <w:r>
-        <w:t xml:space="preserve"> If you are ru</w:t>
-      </w:r>
-      <w:r>
-        <w:t>nning in RStudio, click on the “Terminal” tab</w:t>
-      </w:r>
-      <w:r>
-        <w:t xml:space="preserve"> to run the following commands.</w:t>
-      </w:r>
-      <w:r>
-        <w:t xml:space="preserve"> </w:t>
-      </w:r>
-      <w:r>
-        <w:t>The forcing data set for this example is called “</w:t>
-      </w:r>
-      <w:proofErr w:type="spellStart"/>
-      <w:r>
-        <w:t>Historical_baseline</w:t>
-      </w:r>
-      <w:proofErr w:type="spellEnd"/>
-      <w:r>
-        <w:t xml:space="preserve">”, indicating that we want to use the streamflow and irrigation demands simulated using gridded historical climate data. The second argument indicates whether the </w:t>
-      </w:r>
-      <w:r>
-        <w:lastRenderedPageBreak/>
-        <w:t xml:space="preserve">streamflow inputs account for surface water withdrawals. The </w:t>
-      </w:r>
-      <w:proofErr w:type="spellStart"/>
-      <w:r>
-        <w:rPr>
-          <w:i/>
-          <w:iCs/>
-        </w:rPr>
-        <w:t>supply_only</w:t>
-      </w:r>
-      <w:proofErr w:type="spellEnd"/>
-      <w:r>
-        <w:rPr>
-          <w:i/>
-          <w:iCs/>
-        </w:rPr>
-        <w:t xml:space="preserve"> </w:t>
-      </w:r>
-      <w:r>
-        <w:t xml:space="preserve">option uses natural streamflow (no water withdrawals). The </w:t>
-      </w:r>
-      <w:proofErr w:type="spellStart"/>
-      <w:r>
-        <w:rPr>
-          <w:i/>
-          <w:iCs/>
-        </w:rPr>
-        <w:t>supply_and_demand</w:t>
-      </w:r>
-      <w:proofErr w:type="spellEnd"/>
-      <w:r>
-        <w:rPr>
-          <w:i/>
-          <w:iCs/>
-        </w:rPr>
-        <w:t xml:space="preserve"> </w:t>
-      </w:r>
-      <w:r>
-        <w:rPr>
-          <w:i/>
-          <w:iCs/>
-        </w:rPr>
-        <w:softHyphen/>
-      </w:r>
-      <w:r>
-        <w:t xml:space="preserve">option uses unregulated streamflow (flow after removing consumptive water demand). </w:t>
-      </w:r>
-    </w:p>
-    <w:p>
-      <w:pPr>
-        <w:ind w:firstLine="720"/>
-      </w:pPr>
-    </w:p>
-    <w:p>
-      <w:pPr>
-        <w:rPr>
-          <w:rFonts w:ascii="Lucida Console" w:hAnsi="Lucida Console"/>
-          <w:sz w:val="20"/>
-          <w:szCs w:val="20"/>
-        </w:rPr>
-      </w:pPr>
-      <w:r>
-        <w:rPr>
-          <w:rFonts w:ascii="Lucida Console" w:hAnsi="Lucida Console"/>
-          <w:sz w:val="20"/>
-          <w:szCs w:val="20"/>
-        </w:rPr>
-        <w:t xml:space="preserve">&gt; cd </w:t>
-      </w:r>
-      <w:r>
-        <w:rPr>
-          <w:rFonts w:ascii="Lucida Console" w:hAnsi="Lucida Console"/>
-          <w:sz w:val="20"/>
-          <w:szCs w:val="20"/>
-        </w:rPr>
-        <w:t>~</w:t>
-      </w:r>
-      <w:r>
-        <w:rPr>
-          <w:rFonts w:ascii="Lucida Console" w:hAnsi="Lucida Console"/>
-          <w:sz w:val="20"/>
-          <w:szCs w:val="20"/>
-        </w:rPr>
-        <w:t>/Documents/</w:t>
-      </w:r>
-      <w:proofErr w:type="spellStart"/>
-      <w:r>
-        <w:rPr>
-          <w:rFonts w:ascii="Lucida Console" w:hAnsi="Lucida Console"/>
-          <w:sz w:val="20"/>
-          <w:szCs w:val="20"/>
-        </w:rPr>
-        <w:t>RColSim_tutorial</w:t>
-      </w:r>
-      <w:proofErr w:type="spellEnd"/>
-      <w:r>
-        <w:rPr>
-          <w:rFonts w:ascii="Lucida Console" w:hAnsi="Lucida Console"/>
-          <w:sz w:val="20"/>
-          <w:szCs w:val="20"/>
-        </w:rPr>
-        <w:t>/RColSimV1</w:t>
-      </w:r>
-    </w:p>
-    <w:p>
-      <w:pPr>
-        <w:rPr>
-          <w:rFonts w:ascii="Lucida Console" w:hAnsi="Lucida Console"/>
-          <w:sz w:val="20"/>
-          <w:szCs w:val="20"/>
-        </w:rPr>
-      </w:pPr>
-      <w:r>
-        <w:rPr>
-          <w:rFonts w:ascii="Lucida Console" w:hAnsi="Lucida Console"/>
-          <w:sz w:val="20"/>
-          <w:szCs w:val="20"/>
-        </w:rPr>
-        <w:t xml:space="preserve">&gt; </w:t>
-      </w:r>
-      <w:proofErr w:type="spellStart"/>
-      <w:r>
-        <w:rPr>
-          <w:rFonts w:ascii="Lucida Console" w:hAnsi="Lucida Console"/>
-          <w:sz w:val="20"/>
-          <w:szCs w:val="20"/>
-        </w:rPr>
-        <w:t>Rscript</w:t>
-      </w:r>
-      <w:proofErr w:type="spellEnd"/>
-      <w:r>
-        <w:rPr>
-          <w:rFonts w:ascii="Lucida Console" w:hAnsi="Lucida Console"/>
-          <w:sz w:val="20"/>
-          <w:szCs w:val="20"/>
-        </w:rPr>
-        <w:t xml:space="preserve"> </w:t>
-      </w:r>
-      <w:proofErr w:type="spellStart"/>
-      <w:r>
-        <w:rPr>
-          <w:rFonts w:ascii="Lucida Console" w:hAnsi="Lucida Console"/>
-          <w:sz w:val="20"/>
-          <w:szCs w:val="20"/>
-        </w:rPr>
-        <w:t>supply_</w:t>
-      </w:r>
-      <w:proofErr w:type="gramStart"/>
-      <w:r>
-        <w:rPr>
-          <w:rFonts w:ascii="Lucida Console" w:hAnsi="Lucida Console"/>
-          <w:sz w:val="20"/>
-          <w:szCs w:val="20"/>
-        </w:rPr>
-        <w:t>demand.R</w:t>
-      </w:r>
-      <w:proofErr w:type="spellEnd"/>
-      <w:proofErr w:type="gramEnd"/>
-      <w:r>
-        <w:rPr>
-          <w:rFonts w:ascii="Lucida Console" w:hAnsi="Lucida Console"/>
-          <w:sz w:val="20"/>
-          <w:szCs w:val="20"/>
-        </w:rPr>
-        <w:t xml:space="preserve"> “</w:t>
-      </w:r>
-      <w:proofErr w:type="spellStart"/>
-      <w:r>
-        <w:rPr>
-          <w:rFonts w:ascii="Lucida Console" w:hAnsi="Lucida Console"/>
-          <w:sz w:val="20"/>
-          <w:szCs w:val="20"/>
-        </w:rPr>
-        <w:t>Historical_baseline</w:t>
-      </w:r>
-      <w:proofErr w:type="spellEnd"/>
-      <w:r>
-        <w:rPr>
-          <w:rFonts w:ascii="Lucida Console" w:hAnsi="Lucida Console"/>
-          <w:sz w:val="20"/>
-          <w:szCs w:val="20"/>
-        </w:rPr>
-        <w:t>” “</w:t>
-      </w:r>
-      <w:proofErr w:type="spellStart"/>
-      <w:r>
-        <w:rPr>
-          <w:rFonts w:ascii="Lucida Console" w:hAnsi="Lucida Console"/>
-          <w:sz w:val="20"/>
-          <w:szCs w:val="20"/>
-        </w:rPr>
-        <w:t>supply_and_demand</w:t>
-      </w:r>
-      <w:proofErr w:type="spellEnd"/>
-      <w:r>
-        <w:rPr>
-          <w:rFonts w:ascii="Lucida Console" w:hAnsi="Lucida Console"/>
-          <w:sz w:val="20"/>
-          <w:szCs w:val="20"/>
-        </w:rPr>
-        <w:t>”</w:t>
-      </w:r>
-    </w:p>
-    <w:p>
-      <w:pPr>
-        <w:rPr>
-          <w:rFonts w:ascii="Lucida Console" w:hAnsi="Lucida Console"/>
-          <w:sz w:val="20"/>
-          <w:szCs w:val="20"/>
-        </w:rPr>
-      </w:pPr>
-      <w:r>
-        <w:rPr>
-          <w:rFonts w:ascii="Lucida Console" w:hAnsi="Lucida Console"/>
-          <w:sz w:val="20"/>
-          <w:szCs w:val="20"/>
-        </w:rPr>
-        <w:t xml:space="preserve">&gt; </w:t>
-      </w:r>
-      <w:proofErr w:type="spellStart"/>
-      <w:r>
-        <w:rPr>
-          <w:rFonts w:ascii="Lucida Console" w:hAnsi="Lucida Console"/>
-          <w:sz w:val="20"/>
-          <w:szCs w:val="20"/>
-        </w:rPr>
-        <w:t>Rscript</w:t>
-      </w:r>
-      <w:proofErr w:type="spellEnd"/>
-      <w:r>
-        <w:rPr>
-          <w:rFonts w:ascii="Lucida Console" w:hAnsi="Lucida Console"/>
-          <w:sz w:val="20"/>
-          <w:szCs w:val="20"/>
-        </w:rPr>
-        <w:t xml:space="preserve"> </w:t>
-      </w:r>
-      <w:proofErr w:type="spellStart"/>
-      <w:r>
-        <w:rPr>
-          <w:rFonts w:ascii="Lucida Console" w:hAnsi="Lucida Console"/>
-          <w:sz w:val="20"/>
-          <w:szCs w:val="20"/>
-        </w:rPr>
-        <w:t>f</w:t>
-      </w:r>
-      <w:r>
-        <w:rPr>
-          <w:rFonts w:ascii="Lucida Console" w:hAnsi="Lucida Console"/>
-          <w:sz w:val="20"/>
-          <w:szCs w:val="20"/>
-        </w:rPr>
-        <w:t>low_to_ColSim</w:t>
-      </w:r>
-      <w:r>
-        <w:rPr>
-          <w:rFonts w:ascii="Lucida Console" w:hAnsi="Lucida Console"/>
-          <w:sz w:val="20"/>
-          <w:szCs w:val="20"/>
-        </w:rPr>
-        <w:t>.R</w:t>
-      </w:r>
-      <w:proofErr w:type="spellEnd"/>
-      <w:r>
-        <w:rPr>
-          <w:rFonts w:ascii="Lucida Console" w:hAnsi="Lucida Console"/>
-          <w:sz w:val="20"/>
-          <w:szCs w:val="20"/>
-        </w:rPr>
-        <w:t xml:space="preserve"> “</w:t>
-      </w:r>
-      <w:proofErr w:type="spellStart"/>
-      <w:r>
-        <w:rPr>
-          <w:rFonts w:ascii="Lucida Console" w:hAnsi="Lucida Console"/>
-          <w:sz w:val="20"/>
-          <w:szCs w:val="20"/>
-        </w:rPr>
-        <w:t>Historical_baseline</w:t>
-      </w:r>
-      <w:proofErr w:type="spellEnd"/>
-      <w:r>
-        <w:rPr>
-          <w:rFonts w:ascii="Lucida Console" w:hAnsi="Lucida Console"/>
-          <w:sz w:val="20"/>
-          <w:szCs w:val="20"/>
-        </w:rPr>
-        <w:t>” “</w:t>
-      </w:r>
-      <w:proofErr w:type="spellStart"/>
-      <w:r>
-        <w:rPr>
-          <w:rFonts w:ascii="Lucida Console" w:hAnsi="Lucida Console"/>
-          <w:sz w:val="20"/>
-          <w:szCs w:val="20"/>
-        </w:rPr>
-        <w:t>supply_and_demand</w:t>
-      </w:r>
-      <w:proofErr w:type="spellEnd"/>
-      <w:r>
-        <w:rPr>
-          <w:rFonts w:ascii="Lucida Console" w:hAnsi="Lucida Console"/>
-          <w:sz w:val="20"/>
-          <w:szCs w:val="20"/>
-        </w:rPr>
-        <w:t>”</w:t>
-      </w:r>
-    </w:p>
-    <w:p>
-      <w:pPr>
-        <w:rPr>
-          <w:rFonts w:ascii="Lucida Console" w:hAnsi="Lucida Console"/>
-          <w:sz w:val="20"/>
-          <w:szCs w:val="20"/>
-        </w:rPr>
-      </w:pPr>
-      <w:r>
-        <w:rPr>
-          <w:rFonts w:ascii="Lucida Console" w:hAnsi="Lucida Console"/>
-          <w:sz w:val="20"/>
-          <w:szCs w:val="20"/>
-        </w:rPr>
-        <w:t xml:space="preserve">&gt; </w:t>
-      </w:r>
-      <w:proofErr w:type="spellStart"/>
-      <w:r>
-        <w:rPr>
-          <w:rFonts w:ascii="Lucida Console" w:hAnsi="Lucida Console"/>
-          <w:sz w:val="20"/>
-          <w:szCs w:val="20"/>
-        </w:rPr>
-        <w:t>Rscript</w:t>
-      </w:r>
-      <w:proofErr w:type="spellEnd"/>
-      <w:r>
-        <w:rPr>
-          <w:rFonts w:ascii="Lucida Console" w:hAnsi="Lucida Console"/>
-          <w:sz w:val="20"/>
-          <w:szCs w:val="20"/>
-        </w:rPr>
-        <w:t xml:space="preserve"> </w:t>
-      </w:r>
-      <w:proofErr w:type="spellStart"/>
-      <w:r>
-        <w:rPr>
-          <w:rFonts w:ascii="Lucida Console" w:hAnsi="Lucida Console"/>
-          <w:sz w:val="20"/>
-          <w:szCs w:val="20"/>
-        </w:rPr>
-        <w:t>RColSim_</w:t>
-      </w:r>
-      <w:proofErr w:type="gramStart"/>
-      <w:r>
-        <w:rPr>
-          <w:rFonts w:ascii="Lucida Console" w:hAnsi="Lucida Console"/>
-          <w:sz w:val="20"/>
-          <w:szCs w:val="20"/>
-        </w:rPr>
-        <w:t>main.R</w:t>
-      </w:r>
-      <w:proofErr w:type="spellEnd"/>
-      <w:proofErr w:type="gramEnd"/>
-      <w:r>
-        <w:rPr>
-          <w:rFonts w:ascii="Lucida Console" w:hAnsi="Lucida Console"/>
-          <w:sz w:val="20"/>
-          <w:szCs w:val="20"/>
-        </w:rPr>
-        <w:t xml:space="preserve"> “</w:t>
-      </w:r>
-      <w:proofErr w:type="spellStart"/>
-      <w:r>
-        <w:rPr>
-          <w:rFonts w:ascii="Lucida Console" w:hAnsi="Lucida Console"/>
-          <w:sz w:val="20"/>
-          <w:szCs w:val="20"/>
-        </w:rPr>
-        <w:t>Historical_baseline</w:t>
-      </w:r>
-      <w:proofErr w:type="spellEnd"/>
-      <w:r>
-        <w:rPr>
-          <w:rFonts w:ascii="Lucida Console" w:hAnsi="Lucida Console"/>
-          <w:sz w:val="20"/>
-          <w:szCs w:val="20"/>
-        </w:rPr>
-        <w:t>”</w:t>
-      </w:r>
-      <w:r>
-        <w:rPr>
-          <w:rFonts w:ascii="Lucida Console" w:hAnsi="Lucida Console"/>
-          <w:sz w:val="20"/>
-          <w:szCs w:val="20"/>
-        </w:rPr>
-        <w:t xml:space="preserve"> </w:t>
-      </w:r>
-      <w:r>
-        <w:rPr>
-          <w:rFonts w:ascii="Lucida Console" w:hAnsi="Lucida Console"/>
-          <w:sz w:val="20"/>
-          <w:szCs w:val="20"/>
-        </w:rPr>
-        <w:t>“</w:t>
-      </w:r>
-      <w:proofErr w:type="spellStart"/>
-      <w:r>
-        <w:rPr>
-          <w:rFonts w:ascii="Lucida Console" w:hAnsi="Lucida Console"/>
-          <w:sz w:val="20"/>
-          <w:szCs w:val="20"/>
-        </w:rPr>
-        <w:t>supply_and_demand</w:t>
-      </w:r>
-      <w:proofErr w:type="spellEnd"/>
-      <w:r>
-        <w:rPr>
-          <w:rFonts w:ascii="Lucida Console" w:hAnsi="Lucida Console"/>
-          <w:sz w:val="20"/>
-          <w:szCs w:val="20"/>
-        </w:rPr>
-        <w:t>”</w:t>
-      </w:r>
-    </w:p>
-    <w:p>
-      <w:pPr>
-        <w:rPr>
-          <w:rFonts w:ascii="Lucida Console" w:hAnsi="Lucida Console"/>
-          <w:sz w:val="18"/>
-          <w:szCs w:val="18"/>
-        </w:rPr>
-      </w:pPr>
-    </w:p>
-    <w:p>
-      <w:pPr>
-        <w:pStyle w:val="Heading2"/>
-      </w:pPr>
-      <w:bookmarkStart w:id="5" w:name="_Toc156239338"/>
-      <w:r>
-        <w:t xml:space="preserve">2.2. Running </w:t>
-      </w:r>
-      <w:proofErr w:type="spellStart"/>
-      <w:r>
-        <w:t>RColSim</w:t>
-      </w:r>
-      <w:proofErr w:type="spellEnd"/>
-      <w:r>
-        <w:t xml:space="preserve"> on a computing cluster</w:t>
-      </w:r>
-      <w:bookmarkEnd w:id="5"/>
-    </w:p>
-    <w:p/>
-    <w:p>
-      <w:r>
-        <w:tab/>
-        <w:t xml:space="preserve">The following BASH code shows how to simultaneously run multiple climate scenarios in a cluster computing environment. The example uses the TORQUE resource manager to batch process a </w:t>
-      </w:r>
-      <w:r>
-        <w:t>baseline scenario</w:t>
-      </w:r>
-      <w:r>
-        <w:t xml:space="preserve"> and a </w:t>
-      </w:r>
-      <w:r>
-        <w:t>climate scenario using the bcc-csm1-1 global circulation model (GCM).</w:t>
-      </w:r>
-      <w:r>
-        <w:t xml:space="preserve"> The inputs for each scenario are included in the </w:t>
-      </w:r>
-      <w:r>
-        <w:rPr>
-          <w:i/>
-          <w:iCs/>
-        </w:rPr>
-        <w:t xml:space="preserve">Preliminary </w:t>
-      </w:r>
-      <w:r>
-        <w:t>subdirectory.</w:t>
-      </w:r>
-      <w:r>
-        <w:t xml:space="preserve"> </w:t>
-      </w:r>
-      <w:r>
-        <w:tab/>
-      </w:r>
-      <w:r>
-        <w:tab/>
-      </w:r>
-      <w:r>
-        <w:tab/>
-      </w:r>
-      <w:r>
-        <w:tab/>
-      </w:r>
-      <w:r>
-        <w:tab/>
-      </w:r>
-      <w:r>
-        <w:tab/>
-      </w:r>
-    </w:p>
-    <w:p>
-      <w:pPr>
-        <w:rPr>
-          <w:rFonts w:ascii="Lucida Console" w:hAnsi="Lucida Console"/>
-          <w:sz w:val="20"/>
-          <w:szCs w:val="20"/>
-        </w:rPr>
-      </w:pPr>
-      <w:r>
-        <w:rPr>
-          <w:rFonts w:ascii="Lucida Console" w:hAnsi="Lucida Console"/>
-          <w:sz w:val="20"/>
-          <w:szCs w:val="20"/>
-        </w:rPr>
-        <w:t xml:space="preserve">1 &gt; </w:t>
-      </w:r>
-      <w:proofErr w:type="spellStart"/>
-      <w:r>
-        <w:rPr>
-          <w:rFonts w:ascii="Lucida Console" w:hAnsi="Lucida Console"/>
-          <w:sz w:val="20"/>
-          <w:szCs w:val="20"/>
-        </w:rPr>
-        <w:t>run_type</w:t>
-      </w:r>
-      <w:proofErr w:type="spellEnd"/>
-      <w:r>
-        <w:rPr>
-          <w:rFonts w:ascii="Lucida Console" w:hAnsi="Lucida Console"/>
-          <w:sz w:val="20"/>
-          <w:szCs w:val="20"/>
-        </w:rPr>
-        <w:t>=</w:t>
-      </w:r>
-      <w:proofErr w:type="spellStart"/>
-      <w:r>
-        <w:rPr>
-          <w:rFonts w:ascii="Lucida Console" w:hAnsi="Lucida Console"/>
-          <w:sz w:val="20"/>
-          <w:szCs w:val="20"/>
-        </w:rPr>
-        <w:t>supply_and_demand</w:t>
-      </w:r>
-      <w:proofErr w:type="spellEnd"/>
-    </w:p>
-    <w:p>
-      <w:pPr>
-        <w:rPr>
-          <w:rFonts w:ascii="Lucida Console" w:hAnsi="Lucida Console"/>
-          <w:sz w:val="20"/>
-          <w:szCs w:val="20"/>
-        </w:rPr>
-      </w:pPr>
-      <w:r>
-        <w:rPr>
-          <w:rFonts w:ascii="Lucida Console" w:hAnsi="Lucida Console"/>
-          <w:sz w:val="20"/>
-          <w:szCs w:val="20"/>
-        </w:rPr>
-        <w:t xml:space="preserve">2 &gt; declare -a </w:t>
-      </w:r>
-      <w:proofErr w:type="spellStart"/>
-      <w:r>
-        <w:rPr>
-          <w:rFonts w:ascii="Lucida Console" w:hAnsi="Lucida Console"/>
-          <w:sz w:val="20"/>
-          <w:szCs w:val="20"/>
-        </w:rPr>
-        <w:t>scr_list</w:t>
-      </w:r>
-      <w:proofErr w:type="spellEnd"/>
-      <w:proofErr w:type="gramStart"/>
-      <w:r>
-        <w:rPr>
-          <w:rFonts w:ascii="Lucida Console" w:hAnsi="Lucida Console"/>
-          <w:sz w:val="20"/>
-          <w:szCs w:val="20"/>
-        </w:rPr>
-        <w:t>=(</w:t>
-      </w:r>
-      <w:proofErr w:type="spellStart"/>
-      <w:proofErr w:type="gramEnd"/>
-      <w:r>
-        <w:rPr>
-          <w:rFonts w:ascii="Lucida Console" w:hAnsi="Lucida Console"/>
-          <w:sz w:val="20"/>
-          <w:szCs w:val="20"/>
-        </w:rPr>
-        <w:t>Historical_baseline</w:t>
-      </w:r>
-      <w:proofErr w:type="spellEnd"/>
-      <w:r>
-        <w:rPr>
-          <w:rFonts w:ascii="Lucida Console" w:hAnsi="Lucida Console"/>
-          <w:sz w:val="20"/>
-          <w:szCs w:val="20"/>
-        </w:rPr>
-        <w:t xml:space="preserve"> bcc-csm1-1_rcp45</w:t>
-      </w:r>
-      <w:r>
-        <w:rPr>
-          <w:rFonts w:ascii="Lucida Console" w:hAnsi="Lucida Console"/>
-          <w:sz w:val="20"/>
-          <w:szCs w:val="20"/>
-        </w:rPr>
-        <w:t xml:space="preserve"> bcc-csm1-1_rcp85 bcc-csm1-1_historical</w:t>
-      </w:r>
-      <w:r>
-        <w:rPr>
-          <w:rFonts w:ascii="Lucida Console" w:hAnsi="Lucida Console"/>
-          <w:sz w:val="20"/>
-          <w:szCs w:val="20"/>
-        </w:rPr>
-        <w:t>)</w:t>
-      </w:r>
-    </w:p>
-    <w:p>
-      <w:pPr>
-        <w:rPr>
-          <w:rFonts w:ascii="Lucida Console" w:hAnsi="Lucida Console"/>
-          <w:sz w:val="20"/>
-          <w:szCs w:val="20"/>
-        </w:rPr>
-      </w:pPr>
-      <w:r>
-        <w:rPr>
-          <w:rFonts w:ascii="Lucida Console" w:hAnsi="Lucida Console"/>
-          <w:sz w:val="20"/>
-          <w:szCs w:val="20"/>
-        </w:rPr>
-        <w:t xml:space="preserve">3 &gt; for </w:t>
-      </w:r>
-      <w:proofErr w:type="spellStart"/>
-      <w:r>
-        <w:rPr>
-          <w:rFonts w:ascii="Lucida Console" w:hAnsi="Lucida Console"/>
-          <w:sz w:val="20"/>
-          <w:szCs w:val="20"/>
-        </w:rPr>
-        <w:t>scr_name</w:t>
-      </w:r>
-      <w:proofErr w:type="spellEnd"/>
-      <w:r>
-        <w:rPr>
-          <w:rFonts w:ascii="Lucida Console" w:hAnsi="Lucida Console"/>
-          <w:sz w:val="20"/>
-          <w:szCs w:val="20"/>
-        </w:rPr>
-        <w:t xml:space="preserve"> in ${</w:t>
-      </w:r>
-      <w:proofErr w:type="spellStart"/>
-      <w:r>
-        <w:rPr>
-          <w:rFonts w:ascii="Lucida Console" w:hAnsi="Lucida Console"/>
-          <w:sz w:val="20"/>
-          <w:szCs w:val="20"/>
-        </w:rPr>
-        <w:t>scr_</w:t>
-      </w:r>
-      <w:proofErr w:type="gramStart"/>
-      <w:r>
-        <w:rPr>
-          <w:rFonts w:ascii="Lucida Console" w:hAnsi="Lucida Console"/>
-          <w:sz w:val="20"/>
-          <w:szCs w:val="20"/>
-        </w:rPr>
-        <w:t>list</w:t>
-      </w:r>
-      <w:proofErr w:type="spellEnd"/>
-      <w:r>
-        <w:rPr>
-          <w:rFonts w:ascii="Lucida Console" w:hAnsi="Lucida Console"/>
-          <w:sz w:val="20"/>
-          <w:szCs w:val="20"/>
-        </w:rPr>
-        <w:t>[</w:t>
-      </w:r>
-      <w:proofErr w:type="gramEnd"/>
-      <w:r>
-        <w:rPr>
-          <w:rFonts w:ascii="Lucida Console" w:hAnsi="Lucida Console"/>
-          <w:sz w:val="20"/>
-          <w:szCs w:val="20"/>
-        </w:rPr>
-        <w:t>@]} # loop over the scenarios</w:t>
-      </w:r>
-    </w:p>
-    <w:p>
-      <w:pPr>
-        <w:rPr>
-          <w:rFonts w:ascii="Lucida Console" w:hAnsi="Lucida Console"/>
-          <w:sz w:val="20"/>
-          <w:szCs w:val="20"/>
-        </w:rPr>
-      </w:pPr>
-      <w:r>
-        <w:rPr>
-          <w:rFonts w:ascii="Lucida Console" w:hAnsi="Lucida Console"/>
-          <w:sz w:val="20"/>
-          <w:szCs w:val="20"/>
-        </w:rPr>
-        <w:t xml:space="preserve">4 &gt; do </w:t>
-      </w:r>
-    </w:p>
-    <w:p>
-      <w:pPr>
-        <w:rPr>
-          <w:rFonts w:ascii="Lucida Console" w:hAnsi="Lucida Console"/>
-          <w:sz w:val="20"/>
-          <w:szCs w:val="20"/>
-        </w:rPr>
-      </w:pPr>
-      <w:r>
-        <w:rPr>
-          <w:rFonts w:ascii="Lucida Console" w:hAnsi="Lucida Console"/>
-          <w:sz w:val="20"/>
-          <w:szCs w:val="20"/>
-        </w:rPr>
-        <w:t>5 &gt; export SCR=$</w:t>
-      </w:r>
-      <w:proofErr w:type="spellStart"/>
-      <w:r>
-        <w:rPr>
-          <w:rFonts w:ascii="Lucida Console" w:hAnsi="Lucida Console"/>
-          <w:sz w:val="20"/>
-          <w:szCs w:val="20"/>
-        </w:rPr>
-        <w:t>scr_name</w:t>
-      </w:r>
-      <w:proofErr w:type="spellEnd"/>
-      <w:r>
-        <w:rPr>
-          <w:rFonts w:ascii="Lucida Console" w:hAnsi="Lucida Console"/>
-          <w:sz w:val="20"/>
-          <w:szCs w:val="20"/>
-        </w:rPr>
-        <w:t xml:space="preserve"> $</w:t>
-      </w:r>
-      <w:proofErr w:type="spellStart"/>
-      <w:r>
-        <w:rPr>
-          <w:rFonts w:ascii="Lucida Console" w:hAnsi="Lucida Console"/>
-          <w:sz w:val="20"/>
-          <w:szCs w:val="20"/>
-        </w:rPr>
-        <w:t>run_type</w:t>
-      </w:r>
-      <w:proofErr w:type="spellEnd"/>
-      <w:r>
-        <w:rPr>
-          <w:rFonts w:ascii="Lucida Console" w:hAnsi="Lucida Console"/>
-          <w:sz w:val="20"/>
-          <w:szCs w:val="20"/>
-        </w:rPr>
-        <w:t xml:space="preserve"> # export variables to computing node </w:t>
-      </w:r>
-    </w:p>
-    <w:p>
-      <w:pPr>
-        <w:rPr>
-          <w:rFonts w:ascii="Lucida Console" w:hAnsi="Lucida Console"/>
-          <w:sz w:val="20"/>
-          <w:szCs w:val="20"/>
-        </w:rPr>
-      </w:pPr>
-      <w:r>
-        <w:rPr>
-          <w:rFonts w:ascii="Lucida Console" w:hAnsi="Lucida Console"/>
-          <w:sz w:val="20"/>
-          <w:szCs w:val="20"/>
-        </w:rPr>
-        <w:t xml:space="preserve">6 &gt; </w:t>
-      </w:r>
-      <w:proofErr w:type="spellStart"/>
-      <w:r>
-        <w:rPr>
-          <w:rFonts w:ascii="Lucida Console" w:hAnsi="Lucida Console"/>
-          <w:sz w:val="20"/>
-          <w:szCs w:val="20"/>
-        </w:rPr>
-        <w:t>qsub</w:t>
-      </w:r>
-      <w:proofErr w:type="spellEnd"/>
-      <w:r>
-        <w:rPr>
-          <w:rFonts w:ascii="Lucida Console" w:hAnsi="Lucida Console"/>
-          <w:sz w:val="20"/>
-          <w:szCs w:val="20"/>
-        </w:rPr>
-        <w:t xml:space="preserve"> –V </w:t>
-      </w:r>
-      <w:proofErr w:type="spellStart"/>
-      <w:r>
-        <w:rPr>
-          <w:rFonts w:ascii="Lucida Console" w:hAnsi="Lucida Console"/>
-          <w:sz w:val="20"/>
-          <w:szCs w:val="20"/>
-        </w:rPr>
-        <w:t>VIC_to_RColSim</w:t>
-      </w:r>
-      <w:proofErr w:type="spellEnd"/>
-      <w:r>
-        <w:rPr>
-          <w:rFonts w:ascii="Lucida Console" w:hAnsi="Lucida Console"/>
-          <w:sz w:val="20"/>
-          <w:szCs w:val="20"/>
-        </w:rPr>
-        <w:t xml:space="preserve"> # submit </w:t>
-      </w:r>
-      <w:proofErr w:type="gramStart"/>
-      <w:r>
-        <w:rPr>
-          <w:rFonts w:ascii="Lucida Console" w:hAnsi="Lucida Console"/>
-          <w:sz w:val="20"/>
-          <w:szCs w:val="20"/>
-        </w:rPr>
-        <w:t>job</w:t>
-      </w:r>
-      <w:proofErr w:type="gramEnd"/>
-      <w:r>
-        <w:rPr>
-          <w:rFonts w:ascii="Lucida Console" w:hAnsi="Lucida Console"/>
-          <w:sz w:val="20"/>
-          <w:szCs w:val="20"/>
-        </w:rPr>
-        <w:t xml:space="preserve"> </w:t>
-      </w:r>
-    </w:p>
-    <w:p>
-      <w:pPr>
-        <w:rPr>
-          <w:rFonts w:ascii="Lucida Console" w:hAnsi="Lucida Console"/>
-          <w:sz w:val="20"/>
-          <w:szCs w:val="20"/>
-        </w:rPr>
-      </w:pPr>
-      <w:r>
-        <w:rPr>
-          <w:rFonts w:ascii="Lucida Console" w:hAnsi="Lucida Console"/>
-          <w:sz w:val="20"/>
-          <w:szCs w:val="20"/>
-        </w:rPr>
-        <w:t xml:space="preserve">7 &gt; </w:t>
-      </w:r>
-      <w:proofErr w:type="gramStart"/>
-      <w:r>
-        <w:rPr>
-          <w:rFonts w:ascii="Lucida Console" w:hAnsi="Lucida Console"/>
-          <w:sz w:val="20"/>
-          <w:szCs w:val="20"/>
-        </w:rPr>
-        <w:t>done</w:t>
-      </w:r>
-      <w:proofErr w:type="gramEnd"/>
-    </w:p>
-    <w:p>
-      <w:pPr>
-        <w:rPr>
-          <w:rFonts w:ascii="Lucida Console" w:hAnsi="Lucida Console"/>
-          <w:sz w:val="18"/>
-          <w:szCs w:val="18"/>
-        </w:rPr>
       </w:pPr>
     </w:p>
     <w:p>
@@ -4212,43 +5047,12 @@
         </w:rPr>
         <w:t>is the script that each computing node executes. It’s core contents mirror command line arguments from section 2.1.</w:t>
       </w:r>
-    </w:p>
-    <w:p>
-      <w:pPr>
-        <w:rPr>
-          <w:rFonts w:ascii="Lucida Console" w:hAnsi="Lucida Console"/>
-          <w:sz w:val="18"/>
-          <w:szCs w:val="18"/>
-        </w:rPr>
-      </w:pPr>
-    </w:p>
-    <w:p/>
-    <w:p>
-      <w:pPr>
-        <w:rPr>
-          <w:rFonts w:ascii="Lucida Console" w:hAnsi="Lucida Console"/>
-          <w:sz w:val="18"/>
-          <w:szCs w:val="18"/>
-        </w:rPr>
-      </w:pPr>
-    </w:p>
-    <w:p>
-      <w:pPr>
-        <w:rPr>
-          <w:rFonts w:ascii="Lucida Console" w:hAnsi="Lucida Console"/>
-          <w:sz w:val="18"/>
-          <w:szCs w:val="18"/>
-        </w:rPr>
-      </w:pPr>
-    </w:p>
-    <w:p>
-      <w:pPr>
-        <w:rPr>
-          <w:rFonts w:ascii="Lucida Console" w:hAnsi="Lucida Console"/>
-          <w:sz w:val="18"/>
-          <w:szCs w:val="18"/>
-        </w:rPr>
-      </w:pPr>
+      <w:r>
+        <w:rPr>
+          <w:rFonts w:cstheme="minorHAnsi"/>
+        </w:rPr>
+        <w:t xml:space="preserve"> </w:t>
+      </w:r>
     </w:p>
     <w:p/>
     <w:p>
@@ -4273,7 +5077,7 @@
                     <pic:cNvPicPr/>
                   </pic:nvPicPr>
                   <pic:blipFill>
-                    <a:blip r:embed="rId11">
+                    <a:blip r:embed="rId14">
                       <a:extLst>
                         <a:ext uri="{28A0092B-C50C-407E-A947-70E740481C1C}">
                           <a14:useLocalDpi xmlns:a14="http://schemas.microsoft.com/office/drawing/2010/main" val="0"/>
@@ -4397,12 +5201,12 @@
       <w:r>
         <w:t xml:space="preserve"> program.</w:t>
       </w:r>
+      <w:bookmarkStart w:id="6" w:name="_Toc156239339"/>
     </w:p>
     <w:p>
       <w:pPr>
         <w:pStyle w:val="Heading2"/>
       </w:pPr>
-      <w:bookmarkStart w:id="6" w:name="_Toc156239339"/>
       <w:r>
         <w:lastRenderedPageBreak/>
         <w:t>2.</w:t>
@@ -4446,6 +5250,7 @@
         <w:t xml:space="preserve"> to run:</w:t>
       </w:r>
     </w:p>
+    <w:p/>
     <w:p>
       <w:pPr>
         <w:pStyle w:val="ListParagraph"/>
@@ -4696,7 +5501,6 @@
           <w:b/>
           <w:bCs/>
         </w:rPr>
-        <w:lastRenderedPageBreak/>
         <w:t xml:space="preserve">Table 1. </w:t>
       </w:r>
       <w:r>
@@ -6521,7 +7325,13 @@
         <w:t xml:space="preserve">: </w:t>
       </w:r>
       <w:r>
-        <w:t xml:space="preserve">Assembling of </w:t>
+        <w:t xml:space="preserve">Assembling </w:t>
+      </w:r>
+      <w:r>
+        <w:t>the</w:t>
+      </w:r>
+      <w:r>
+        <w:t xml:space="preserve"> </w:t>
       </w:r>
       <w:proofErr w:type="gramStart"/>
       <w:r>
@@ -6818,11 +7628,11 @@
         <w:t xml:space="preserve"> </w:t>
       </w:r>
       <w:r>
-        <w:t xml:space="preserve">and adjusts water demand accordingly. Interruptible curtailment of water rights occurs whenever streamflow falls below regulatory minimum flows that are </w:t>
+        <w:t xml:space="preserve">and adjusts water demand accordingly. Interruptible </w:t>
       </w:r>
       <w:r>
         <w:lastRenderedPageBreak/>
-        <w:t xml:space="preserve">set primarily for the benefit of fish. When this occurs, those with a water right junior to the flow rule are prohibited from diverting until the streamflow once again exceeds the minimum flow. </w:t>
+        <w:t xml:space="preserve">curtailment of water rights occurs whenever streamflow falls below regulatory minimum flows that are set primarily for the benefit of fish. When this occurs, those with a water right junior to the flow rule are prohibited from diverting until the streamflow once again exceeds the minimum flow. </w:t>
       </w:r>
       <w:r>
         <w:t xml:space="preserve">Next, the script </w:t>
@@ -7732,12 +8542,14 @@
         </w:rPr>
         <w:t xml:space="preserve"> is the power discharge re</w:t>
       </w:r>
+      <w:proofErr w:type="spellStart"/>
       <w:r>
         <w:rPr>
           <w:rFonts w:eastAsiaTheme="minorEastAsia"/>
         </w:rPr>
         <w:t>quirement</w:t>
       </w:r>
+      <w:proofErr w:type="spellEnd"/>
       <w:r>
         <w:rPr>
           <w:rFonts w:eastAsiaTheme="minorEastAsia"/>
@@ -8112,6 +8924,7 @@
         <w:rPr>
           <w:rFonts w:eastAsiaTheme="minorEastAsia"/>
         </w:rPr>
+        <w:lastRenderedPageBreak/>
         <w:t xml:space="preserve">The </w:t>
       </w:r>
       <w:r>
@@ -8170,14 +8983,7 @@
         <w:rPr>
           <w:rFonts w:eastAsiaTheme="minorEastAsia"/>
         </w:rPr>
-        <w:t xml:space="preserve">the streamflow forecast generated by the Army Corps of </w:t>
-      </w:r>
-      <w:r>
-        <w:rPr>
-          <w:rFonts w:eastAsiaTheme="minorEastAsia"/>
-        </w:rPr>
-        <w:lastRenderedPageBreak/>
-        <w:t>Engineers</w:t>
+        <w:t>the streamflow forecast generated by the Army Corps of Engineers</w:t>
       </w:r>
       <w:r>
         <w:rPr>
@@ -8975,13 +9781,13 @@
                     <pic:cNvPicPr/>
                   </pic:nvPicPr>
                   <pic:blipFill rotWithShape="1">
-                    <a:blip r:embed="rId12">
+                    <a:blip r:embed="rId15">
                       <a:extLst>
                         <a:ext uri="{28A0092B-C50C-407E-A947-70E740481C1C}">
                           <a14:useLocalDpi xmlns:a14="http://schemas.microsoft.com/office/drawing/2010/main" val="0"/>
                         </a:ext>
                         <a:ext uri="{96DAC541-7B7A-43D3-8B79-37D633B846F1}">
-                          <asvg:svgBlip xmlns:asvg="http://schemas.microsoft.com/office/drawing/2016/SVG/main" r:embed="rId13"/>
+                          <asvg:svgBlip xmlns:asvg="http://schemas.microsoft.com/office/drawing/2016/SVG/main" r:embed="rId16"/>
                         </a:ext>
                       </a:extLst>
                     </a:blip>
@@ -27583,7 +28389,6 @@
   <w:style w:type="character" w:default="1" w:styleId="DefaultParagraphFont">
     <w:name w:val="Default Paragraph Font"/>
     <w:uiPriority w:val="1"/>
-    <w:semiHidden/>
     <w:unhideWhenUsed/>
   </w:style>
   <w:style w:type="table" w:default="1" w:styleId="TableNormal">

</xml_diff>